<commit_message>
Pushing final Micro Python Lession Notes -- Course Complete
 On branch N5QC_Remote
 Changes to be committed:
	new file:   Lessons_and_Logs/Inventr_io/1-Traffic_Light_Simulator/Notes/2024-05-04_Traffic_Light_Handwritten.pdf
	new file:   Lessons_and_Logs/Inventr_io/3-Pico_Night_Light/Notes/2024-05-04_Lesson_3_Handwritten_Notes.pdf
	modified:   Lessons_and_Logs/Inventr_io/9-Pico_Temperature_Reader_WiFi_Upgrade/Notes/Lesson_9_Notes_and_Journal.docx
</commit_message>
<xml_diff>
--- a/Lessons_and_Logs/Inventr_io/9-Pico_Temperature_Reader_WiFi_Upgrade/Notes/Lesson_9_Notes_and_Journal.docx
+++ b/Lessons_and_Logs/Inventr_io/9-Pico_Temperature_Reader_WiFi_Upgrade/Notes/Lesson_9_Notes_and_Journal.docx
@@ -12,7 +12,6 @@
           <w:szCs w:val="40"/>
         </w:rPr>
       </w:pPr>
-      <w:proofErr w:type="spellStart"/>
       <w:r>
         <w:rPr>
           <w:b/>
@@ -29,7 +28,7 @@
           <w:sz w:val="40"/>
           <w:szCs w:val="40"/>
         </w:rPr>
-        <w:t>X</w:t>
+        <w:t>9</w:t>
       </w:r>
       <w:r>
         <w:rPr>
@@ -40,7 +39,6 @@
         </w:rPr>
         <w:t>_Notes_and_Journal</w:t>
       </w:r>
-      <w:proofErr w:type="spellEnd"/>
     </w:p>
     <w:p/>
     <w:p>
@@ -61,7 +59,7 @@
           <w:szCs w:val="28"/>
           <w:u w:val="single"/>
         </w:rPr>
-        <w:t>2024.04.</w:t>
+        <w:t>2024.0</w:t>
       </w:r>
       <w:r>
         <w:rPr>
@@ -71,7 +69,27 @@
           <w:szCs w:val="28"/>
           <w:u w:val="single"/>
         </w:rPr>
-        <w:t>XX</w:t>
+        <w:t>5</w:t>
+      </w:r>
+      <w:r>
+        <w:rPr>
+          <w:b/>
+          <w:bCs/>
+          <w:sz w:val="28"/>
+          <w:szCs w:val="28"/>
+          <w:u w:val="single"/>
+        </w:rPr>
+        <w:t>.</w:t>
+      </w:r>
+      <w:r>
+        <w:rPr>
+          <w:b/>
+          <w:bCs/>
+          <w:sz w:val="28"/>
+          <w:szCs w:val="28"/>
+          <w:u w:val="single"/>
+        </w:rPr>
+        <w:t>04</w:t>
       </w:r>
     </w:p>
     <w:p/>
@@ -87,8 +105,13 @@
         <w:t>Look</w:t>
       </w:r>
       <w:r>
-        <w:t xml:space="preserve"> at Code</w:t>
-      </w:r>
+        <w:t xml:space="preserve"> at </w:t>
+      </w:r>
+      <w:proofErr w:type="gramStart"/>
+      <w:r>
+        <w:t>Code</w:t>
+      </w:r>
+      <w:proofErr w:type="gramEnd"/>
     </w:p>
     <w:p>
       <w:pPr>
@@ -99,8 +122,13 @@
         </w:numPr>
       </w:pPr>
       <w:r>
-        <w:t>Look at Circuit</w:t>
-      </w:r>
+        <w:t xml:space="preserve">Look at </w:t>
+      </w:r>
+      <w:proofErr w:type="gramStart"/>
+      <w:r>
+        <w:t>Circuit</w:t>
+      </w:r>
+      <w:proofErr w:type="gramEnd"/>
     </w:p>
     <w:p>
       <w:pPr>
@@ -113,6 +141,9 @@
       <w:r>
         <w:t>Draw Circuit</w:t>
       </w:r>
+      <w:r>
+        <w:t xml:space="preserve"> -- NA</w:t>
+      </w:r>
     </w:p>
     <w:p>
       <w:pPr>
@@ -125,6 +156,9 @@
       <w:r>
         <w:t>Build Circuit</w:t>
       </w:r>
+      <w:r>
+        <w:t xml:space="preserve"> – Nothing to Build</w:t>
+      </w:r>
     </w:p>
     <w:p>
       <w:pPr>
@@ -139,6 +173,160 @@
       </w:r>
     </w:p>
     <w:p>
+      <w:r>
+        <w:t xml:space="preserve">Look for </w:t>
+      </w:r>
+      <w:proofErr w:type="spellStart"/>
+      <w:r>
+        <w:t>PicoW</w:t>
+      </w:r>
+      <w:proofErr w:type="spellEnd"/>
+      <w:r>
+        <w:t xml:space="preserve"> </w:t>
+      </w:r>
+      <w:proofErr w:type="spellStart"/>
+      <w:r>
+        <w:t>WiFi</w:t>
+      </w:r>
+      <w:proofErr w:type="spellEnd"/>
+      <w:r>
+        <w:t xml:space="preserve"> Projects on YouTube and/or internet in </w:t>
+      </w:r>
+      <w:proofErr w:type="gramStart"/>
+      <w:r>
+        <w:t>general</w:t>
+      </w:r>
+      <w:proofErr w:type="gramEnd"/>
+    </w:p>
+    <w:p/>
+    <w:p>
+      <w:r>
+        <w:drawing>
+          <wp:inline distT="0" distB="0" distL="0" distR="0" wp14:anchorId="1DED2889" wp14:editId="6DEF8A5F">
+            <wp:extent cx="5943600" cy="3424555"/>
+            <wp:effectExtent l="0" t="0" r="0" b="4445"/>
+            <wp:docPr id="716788139" name="Picture 1" descr="A screenshot of a computer&#10;&#10;Description automatically generated"/>
+            <wp:cNvGraphicFramePr>
+              <a:graphicFrameLocks xmlns:a="http://schemas.openxmlformats.org/drawingml/2006/main" noChangeAspect="1"/>
+            </wp:cNvGraphicFramePr>
+            <a:graphic xmlns:a="http://schemas.openxmlformats.org/drawingml/2006/main">
+              <a:graphicData uri="http://schemas.openxmlformats.org/drawingml/2006/picture">
+                <pic:pic xmlns:pic="http://schemas.openxmlformats.org/drawingml/2006/picture">
+                  <pic:nvPicPr>
+                    <pic:cNvPr id="716788139" name="Picture 1" descr="A screenshot of a computer&#10;&#10;Description automatically generated"/>
+                    <pic:cNvPicPr/>
+                  </pic:nvPicPr>
+                  <pic:blipFill>
+                    <a:blip r:embed="rId5"/>
+                    <a:stretch>
+                      <a:fillRect/>
+                    </a:stretch>
+                  </pic:blipFill>
+                  <pic:spPr>
+                    <a:xfrm>
+                      <a:off x="0" y="0"/>
+                      <a:ext cx="5943600" cy="3424555"/>
+                    </a:xfrm>
+                    <a:prstGeom prst="rect">
+                      <a:avLst/>
+                    </a:prstGeom>
+                  </pic:spPr>
+                </pic:pic>
+              </a:graphicData>
+            </a:graphic>
+          </wp:inline>
+        </w:drawing>
+      </w:r>
+    </w:p>
+    <w:p/>
+    <w:p>
+      <w:pPr>
+        <w:pStyle w:val="ListParagraph"/>
+        <w:numPr>
+          <w:ilvl w:val="0"/>
+          <w:numId w:val="2"/>
+        </w:numPr>
+      </w:pPr>
+      <w:r>
+        <w:t xml:space="preserve">Consider 37 in 1 sensor kit for a basic weather </w:t>
+      </w:r>
+      <w:proofErr w:type="gramStart"/>
+      <w:r>
+        <w:t>station</w:t>
+      </w:r>
+      <w:proofErr w:type="gramEnd"/>
+    </w:p>
+    <w:p>
+      <w:pPr>
+        <w:pStyle w:val="ListParagraph"/>
+        <w:numPr>
+          <w:ilvl w:val="0"/>
+          <w:numId w:val="2"/>
+        </w:numPr>
+      </w:pPr>
+      <w:proofErr w:type="spellStart"/>
+      <w:r>
+        <w:t>WiFi</w:t>
+      </w:r>
+      <w:proofErr w:type="spellEnd"/>
+      <w:r>
+        <w:t xml:space="preserve"> Beacon Tracker is a sniffer to locate </w:t>
+      </w:r>
+      <w:proofErr w:type="spellStart"/>
+      <w:r>
+        <w:t>WiFi</w:t>
+      </w:r>
+      <w:proofErr w:type="spellEnd"/>
+      <w:r>
+        <w:t xml:space="preserve"> Beacons</w:t>
+      </w:r>
+    </w:p>
+    <w:p>
+      <w:pPr>
+        <w:pStyle w:val="ListParagraph"/>
+        <w:numPr>
+          <w:ilvl w:val="0"/>
+          <w:numId w:val="2"/>
+        </w:numPr>
+      </w:pPr>
+      <w:proofErr w:type="spellStart"/>
+      <w:r>
+        <w:t>WiFi</w:t>
+      </w:r>
+      <w:proofErr w:type="spellEnd"/>
+      <w:r>
+        <w:t xml:space="preserve"> Repeater is a range </w:t>
+      </w:r>
+      <w:proofErr w:type="gramStart"/>
+      <w:r>
+        <w:t>extender</w:t>
+      </w:r>
+      <w:proofErr w:type="gramEnd"/>
+    </w:p>
+    <w:p>
+      <w:pPr>
+        <w:pStyle w:val="ListParagraph"/>
+        <w:numPr>
+          <w:ilvl w:val="0"/>
+          <w:numId w:val="2"/>
+        </w:numPr>
+      </w:pPr>
+      <w:r>
+        <w:t xml:space="preserve">IOT Data Logger sends to an internet service like AWS or Google for visualization and </w:t>
+      </w:r>
+      <w:proofErr w:type="gramStart"/>
+      <w:r>
+        <w:t>analysis</w:t>
+      </w:r>
+      <w:proofErr w:type="gramEnd"/>
+    </w:p>
+    <w:p/>
+    <w:p/>
+    <w:p/>
+    <w:p/>
+    <w:p/>
+    <w:p/>
+    <w:p>
       <w:pPr>
         <w:pStyle w:val="ListParagraph"/>
       </w:pPr>
@@ -263,8 +451,18 @@
           <w:rFonts w:eastAsiaTheme="majorEastAsia"/>
           <w:color w:val="D4D4D4"/>
         </w:rPr>
-        <w:t xml:space="preserve"> network</w:t>
-      </w:r>
+        <w:t xml:space="preserve"> </w:t>
+      </w:r>
+      <w:proofErr w:type="gramStart"/>
+      <w:r>
+        <w:rPr>
+          <w:rStyle w:val="line"/>
+          <w:rFonts w:eastAsiaTheme="majorEastAsia"/>
+          <w:color w:val="D4D4D4"/>
+        </w:rPr>
+        <w:t>network</w:t>
+      </w:r>
+      <w:proofErr w:type="gramEnd"/>
     </w:p>
     <w:p>
       <w:pPr>
@@ -289,8 +487,18 @@
           <w:rFonts w:eastAsiaTheme="majorEastAsia"/>
           <w:color w:val="D4D4D4"/>
         </w:rPr>
-        <w:t xml:space="preserve"> socket</w:t>
-      </w:r>
+        <w:t xml:space="preserve"> </w:t>
+      </w:r>
+      <w:proofErr w:type="gramStart"/>
+      <w:r>
+        <w:rPr>
+          <w:rStyle w:val="line"/>
+          <w:rFonts w:eastAsiaTheme="majorEastAsia"/>
+          <w:color w:val="D4D4D4"/>
+        </w:rPr>
+        <w:t>socket</w:t>
+      </w:r>
+      <w:proofErr w:type="gramEnd"/>
     </w:p>
     <w:p>
       <w:pPr>
@@ -418,9 +626,19 @@
           <w:rFonts w:eastAsiaTheme="majorEastAsia"/>
           <w:color w:val="D4D4D4"/>
         </w:rPr>
-        <w:t>pico_led</w:t>
+        <w:t>pico_</w:t>
+      </w:r>
+      <w:proofErr w:type="gramStart"/>
+      <w:r>
+        <w:rPr>
+          <w:rStyle w:val="line"/>
+          <w:rFonts w:eastAsiaTheme="majorEastAsia"/>
+          <w:color w:val="D4D4D4"/>
+        </w:rPr>
+        <w:t>led</w:t>
       </w:r>
       <w:proofErr w:type="spellEnd"/>
+      <w:proofErr w:type="gramEnd"/>
     </w:p>
     <w:p>
       <w:pPr>
@@ -445,8 +663,18 @@
           <w:rFonts w:eastAsiaTheme="majorEastAsia"/>
           <w:color w:val="D4D4D4"/>
         </w:rPr>
-        <w:t xml:space="preserve"> machine</w:t>
-      </w:r>
+        <w:t xml:space="preserve"> </w:t>
+      </w:r>
+      <w:proofErr w:type="gramStart"/>
+      <w:r>
+        <w:rPr>
+          <w:rStyle w:val="line"/>
+          <w:rFonts w:eastAsiaTheme="majorEastAsia"/>
+          <w:color w:val="D4D4D4"/>
+        </w:rPr>
+        <w:t>machine</w:t>
+      </w:r>
+      <w:proofErr w:type="gramEnd"/>
     </w:p>
     <w:p>
       <w:pPr>
@@ -565,6 +793,7 @@
         </w:rPr>
         <w:t xml:space="preserve"> </w:t>
       </w:r>
+      <w:proofErr w:type="gramStart"/>
       <w:r>
         <w:rPr>
           <w:rStyle w:val="line"/>
@@ -579,7 +808,16 @@
           <w:rFonts w:eastAsiaTheme="majorEastAsia"/>
           <w:color w:val="D4D4D4"/>
         </w:rPr>
-        <w:t>():</w:t>
+        <w:t>(</w:t>
+      </w:r>
+      <w:proofErr w:type="gramEnd"/>
+      <w:r>
+        <w:rPr>
+          <w:rStyle w:val="line"/>
+          <w:rFonts w:eastAsiaTheme="majorEastAsia"/>
+          <w:color w:val="D4D4D4"/>
+        </w:rPr>
+        <w:t>):</w:t>
       </w:r>
     </w:p>
     <w:p>
@@ -644,6 +882,7 @@
         <w:t xml:space="preserve"> = </w:t>
       </w:r>
       <w:proofErr w:type="spellStart"/>
+      <w:proofErr w:type="gramStart"/>
       <w:r>
         <w:rPr>
           <w:rStyle w:val="line"/>
@@ -653,6 +892,7 @@
         <w:t>network.WLAN</w:t>
       </w:r>
       <w:proofErr w:type="spellEnd"/>
+      <w:proofErr w:type="gramEnd"/>
       <w:r>
         <w:rPr>
           <w:rStyle w:val="line"/>
@@ -698,6 +938,7 @@
         <w:t xml:space="preserve">    </w:t>
       </w:r>
       <w:proofErr w:type="spellStart"/>
+      <w:proofErr w:type="gramStart"/>
       <w:r>
         <w:rPr>
           <w:rStyle w:val="line"/>
@@ -707,6 +948,7 @@
         <w:t>wlan.active</w:t>
       </w:r>
       <w:proofErr w:type="spellEnd"/>
+      <w:proofErr w:type="gramEnd"/>
       <w:r>
         <w:rPr>
           <w:rStyle w:val="line"/>
@@ -750,6 +992,7 @@
         <w:t xml:space="preserve">    </w:t>
       </w:r>
       <w:proofErr w:type="spellStart"/>
+      <w:proofErr w:type="gramStart"/>
       <w:r>
         <w:rPr>
           <w:rStyle w:val="line"/>
@@ -759,6 +1002,7 @@
         <w:t>wlan.connect</w:t>
       </w:r>
       <w:proofErr w:type="spellEnd"/>
+      <w:proofErr w:type="gramEnd"/>
       <w:r>
         <w:rPr>
           <w:rStyle w:val="line"/>
@@ -820,6 +1064,7 @@
         <w:t xml:space="preserve"> </w:t>
       </w:r>
       <w:proofErr w:type="spellStart"/>
+      <w:proofErr w:type="gramStart"/>
       <w:r>
         <w:rPr>
           <w:rStyle w:val="line"/>
@@ -829,6 +1074,7 @@
         <w:t>wlan.isconnected</w:t>
       </w:r>
       <w:proofErr w:type="spellEnd"/>
+      <w:proofErr w:type="gramEnd"/>
       <w:r>
         <w:rPr>
           <w:rStyle w:val="line"/>
@@ -871,6 +1117,7 @@
         </w:rPr>
         <w:t xml:space="preserve">        </w:t>
       </w:r>
+      <w:proofErr w:type="gramStart"/>
       <w:r>
         <w:rPr>
           <w:rStyle w:val="line"/>
@@ -887,6 +1134,7 @@
         </w:rPr>
         <w:t>(</w:t>
       </w:r>
+      <w:proofErr w:type="gramEnd"/>
       <w:r>
         <w:rPr>
           <w:rStyle w:val="line"/>
@@ -919,8 +1167,18 @@
           <w:rFonts w:eastAsiaTheme="majorEastAsia"/>
           <w:color w:val="D4D4D4"/>
         </w:rPr>
-        <w:t xml:space="preserve">        sleep(</w:t>
-      </w:r>
+        <w:t xml:space="preserve">        </w:t>
+      </w:r>
+      <w:proofErr w:type="gramStart"/>
+      <w:r>
+        <w:rPr>
+          <w:rStyle w:val="line"/>
+          <w:rFonts w:eastAsiaTheme="majorEastAsia"/>
+          <w:color w:val="D4D4D4"/>
+        </w:rPr>
+        <w:t>sleep(</w:t>
+      </w:r>
+      <w:proofErr w:type="gramEnd"/>
       <w:r>
         <w:rPr>
           <w:rStyle w:val="line"/>
@@ -974,6 +1232,7 @@
         <w:t xml:space="preserve"> = </w:t>
       </w:r>
       <w:proofErr w:type="spellStart"/>
+      <w:proofErr w:type="gramStart"/>
       <w:r>
         <w:rPr>
           <w:rStyle w:val="line"/>
@@ -983,6 +1242,7 @@
         <w:t>wlan.ifconfig</w:t>
       </w:r>
       <w:proofErr w:type="spellEnd"/>
+      <w:proofErr w:type="gramEnd"/>
       <w:r>
         <w:rPr>
           <w:rStyle w:val="line"/>
@@ -1025,6 +1285,7 @@
         </w:rPr>
         <w:t xml:space="preserve">    </w:t>
       </w:r>
+      <w:proofErr w:type="gramStart"/>
       <w:r>
         <w:rPr>
           <w:rStyle w:val="line"/>
@@ -1042,6 +1303,7 @@
         <w:t>(</w:t>
       </w:r>
       <w:proofErr w:type="spellStart"/>
+      <w:proofErr w:type="gramEnd"/>
       <w:r>
         <w:rPr>
           <w:rStyle w:val="line"/>
@@ -1144,6 +1406,7 @@
         <w:t xml:space="preserve"> </w:t>
       </w:r>
       <w:proofErr w:type="spellStart"/>
+      <w:proofErr w:type="gramStart"/>
       <w:r>
         <w:rPr>
           <w:rStyle w:val="line"/>
@@ -1153,6 +1416,7 @@
         <w:t>ip</w:t>
       </w:r>
       <w:proofErr w:type="spellEnd"/>
+      <w:proofErr w:type="gramEnd"/>
     </w:p>
     <w:p>
       <w:pPr>
@@ -1342,6 +1606,7 @@
         <w:t xml:space="preserve">    connection = </w:t>
       </w:r>
       <w:proofErr w:type="spellStart"/>
+      <w:proofErr w:type="gramStart"/>
       <w:r>
         <w:rPr>
           <w:rStyle w:val="line"/>
@@ -1351,6 +1616,7 @@
         <w:t>socket.socket</w:t>
       </w:r>
       <w:proofErr w:type="spellEnd"/>
+      <w:proofErr w:type="gramEnd"/>
       <w:r>
         <w:rPr>
           <w:rStyle w:val="line"/>
@@ -1378,6 +1644,7 @@
         <w:t xml:space="preserve">    </w:t>
       </w:r>
       <w:proofErr w:type="spellStart"/>
+      <w:proofErr w:type="gramStart"/>
       <w:r>
         <w:rPr>
           <w:rStyle w:val="line"/>
@@ -1387,6 +1654,7 @@
         <w:t>connection.bind</w:t>
       </w:r>
       <w:proofErr w:type="spellEnd"/>
+      <w:proofErr w:type="gramEnd"/>
       <w:r>
         <w:rPr>
           <w:rStyle w:val="line"/>
@@ -1414,6 +1682,7 @@
         <w:t xml:space="preserve">    </w:t>
       </w:r>
       <w:proofErr w:type="spellStart"/>
+      <w:proofErr w:type="gramStart"/>
       <w:r>
         <w:rPr>
           <w:rStyle w:val="line"/>
@@ -1423,6 +1692,7 @@
         <w:t>connection.listen</w:t>
       </w:r>
       <w:proofErr w:type="spellEnd"/>
+      <w:proofErr w:type="gramEnd"/>
       <w:r>
         <w:rPr>
           <w:rStyle w:val="line"/>
@@ -1479,8 +1749,18 @@
           <w:rFonts w:eastAsiaTheme="majorEastAsia"/>
           <w:color w:val="D4D4D4"/>
         </w:rPr>
-        <w:t xml:space="preserve"> connection</w:t>
-      </w:r>
+        <w:t xml:space="preserve"> </w:t>
+      </w:r>
+      <w:proofErr w:type="gramStart"/>
+      <w:r>
+        <w:rPr>
+          <w:rStyle w:val="line"/>
+          <w:rFonts w:eastAsiaTheme="majorEastAsia"/>
+          <w:color w:val="D4D4D4"/>
+        </w:rPr>
+        <w:t>connection</w:t>
+      </w:r>
+      <w:proofErr w:type="gramEnd"/>
     </w:p>
     <w:p>
       <w:pPr>
@@ -1527,6 +1807,7 @@
         </w:rPr>
         <w:t xml:space="preserve"> </w:t>
       </w:r>
+      <w:proofErr w:type="gramStart"/>
       <w:r>
         <w:rPr>
           <w:rStyle w:val="line"/>
@@ -1543,6 +1824,7 @@
         </w:rPr>
         <w:t>(</w:t>
       </w:r>
+      <w:proofErr w:type="gramEnd"/>
       <w:r>
         <w:rPr>
           <w:rStyle w:val="line"/>
@@ -1687,9 +1969,19 @@
           <w:rFonts w:eastAsiaTheme="majorEastAsia"/>
           <w:color w:val="CE9178"/>
         </w:rPr>
-        <w:t xml:space="preserve">            &lt;form action="./</w:t>
+        <w:t xml:space="preserve">            &lt;form action=</w:t>
+      </w:r>
+      <w:proofErr w:type="gramStart"/>
+      <w:r>
+        <w:rPr>
+          <w:rStyle w:val="line"/>
+          <w:rFonts w:eastAsiaTheme="majorEastAsia"/>
+          <w:color w:val="CE9178"/>
+        </w:rPr>
+        <w:t>"./</w:t>
       </w:r>
       <w:proofErr w:type="spellStart"/>
+      <w:proofErr w:type="gramEnd"/>
       <w:r>
         <w:rPr>
           <w:rStyle w:val="line"/>
@@ -1759,9 +2051,19 @@
           <w:rFonts w:eastAsiaTheme="majorEastAsia"/>
           <w:color w:val="CE9178"/>
         </w:rPr>
-        <w:t xml:space="preserve">            &lt;form action="./</w:t>
+        <w:t xml:space="preserve">            &lt;form action=</w:t>
+      </w:r>
+      <w:proofErr w:type="gramStart"/>
+      <w:r>
+        <w:rPr>
+          <w:rStyle w:val="line"/>
+          <w:rFonts w:eastAsiaTheme="majorEastAsia"/>
+          <w:color w:val="CE9178"/>
+        </w:rPr>
+        <w:t>"./</w:t>
       </w:r>
       <w:proofErr w:type="spellStart"/>
+      <w:proofErr w:type="gramEnd"/>
       <w:r>
         <w:rPr>
           <w:rStyle w:val="line"/>
@@ -2169,6 +2471,7 @@
         <w:t xml:space="preserve">    </w:t>
       </w:r>
       <w:proofErr w:type="spellStart"/>
+      <w:proofErr w:type="gramStart"/>
       <w:r>
         <w:rPr>
           <w:rStyle w:val="line"/>
@@ -2184,6 +2487,513 @@
           <w:rFonts w:eastAsiaTheme="majorEastAsia"/>
           <w:color w:val="D4D4D4"/>
         </w:rPr>
+        <w:t>(</w:t>
+      </w:r>
+      <w:proofErr w:type="gramEnd"/>
+      <w:r>
+        <w:rPr>
+          <w:rStyle w:val="line"/>
+          <w:rFonts w:eastAsiaTheme="majorEastAsia"/>
+          <w:color w:val="D4D4D4"/>
+        </w:rPr>
+        <w:t>)</w:t>
+      </w:r>
+    </w:p>
+    <w:p>
+      <w:pPr>
+        <w:pStyle w:val="HTMLPreformatted"/>
+        <w:shd w:val="clear" w:color="auto" w:fill="1E1E1E"/>
+        <w:rPr>
+          <w:rStyle w:val="HTMLCode"/>
+          <w:rFonts w:eastAsiaTheme="majorEastAsia"/>
+        </w:rPr>
+      </w:pPr>
+      <w:r>
+        <w:rPr>
+          <w:rStyle w:val="line"/>
+          <w:rFonts w:eastAsiaTheme="majorEastAsia"/>
+          <w:color w:val="D4D4D4"/>
+        </w:rPr>
+        <w:t xml:space="preserve">    temperature = </w:t>
+      </w:r>
+      <w:r>
+        <w:rPr>
+          <w:rStyle w:val="line"/>
+          <w:rFonts w:eastAsiaTheme="majorEastAsia"/>
+          <w:color w:val="B5CEA8"/>
+        </w:rPr>
+        <w:t>0</w:t>
+      </w:r>
+    </w:p>
+    <w:p>
+      <w:pPr>
+        <w:pStyle w:val="HTMLPreformatted"/>
+        <w:shd w:val="clear" w:color="auto" w:fill="1E1E1E"/>
+        <w:rPr>
+          <w:rStyle w:val="HTMLCode"/>
+          <w:rFonts w:eastAsiaTheme="majorEastAsia"/>
+        </w:rPr>
+      </w:pPr>
+      <w:r>
+        <w:rPr>
+          <w:rStyle w:val="line"/>
+          <w:rFonts w:eastAsiaTheme="majorEastAsia"/>
+          <w:color w:val="D4D4D4"/>
+        </w:rPr>
+        <w:t xml:space="preserve">    </w:t>
+      </w:r>
+      <w:r>
+        <w:rPr>
+          <w:rStyle w:val="line"/>
+          <w:rFonts w:eastAsiaTheme="majorEastAsia"/>
+          <w:color w:val="C586C0"/>
+        </w:rPr>
+        <w:t>while</w:t>
+      </w:r>
+      <w:r>
+        <w:rPr>
+          <w:rStyle w:val="line"/>
+          <w:rFonts w:eastAsiaTheme="majorEastAsia"/>
+          <w:color w:val="D4D4D4"/>
+        </w:rPr>
+        <w:t xml:space="preserve"> </w:t>
+      </w:r>
+      <w:r>
+        <w:rPr>
+          <w:rStyle w:val="line"/>
+          <w:rFonts w:eastAsiaTheme="majorEastAsia"/>
+          <w:color w:val="569CD6"/>
+        </w:rPr>
+        <w:t>True</w:t>
+      </w:r>
+      <w:r>
+        <w:rPr>
+          <w:rStyle w:val="line"/>
+          <w:rFonts w:eastAsiaTheme="majorEastAsia"/>
+          <w:color w:val="D4D4D4"/>
+        </w:rPr>
+        <w:t>:</w:t>
+      </w:r>
+    </w:p>
+    <w:p>
+      <w:pPr>
+        <w:pStyle w:val="HTMLPreformatted"/>
+        <w:shd w:val="clear" w:color="auto" w:fill="1E1E1E"/>
+        <w:rPr>
+          <w:rStyle w:val="HTMLCode"/>
+          <w:rFonts w:eastAsiaTheme="majorEastAsia"/>
+        </w:rPr>
+      </w:pPr>
+      <w:r>
+        <w:rPr>
+          <w:rStyle w:val="line"/>
+          <w:rFonts w:eastAsiaTheme="majorEastAsia"/>
+          <w:color w:val="D4D4D4"/>
+        </w:rPr>
+        <w:t xml:space="preserve">        client = </w:t>
+      </w:r>
+      <w:proofErr w:type="spellStart"/>
+      <w:proofErr w:type="gramStart"/>
+      <w:r>
+        <w:rPr>
+          <w:rStyle w:val="line"/>
+          <w:rFonts w:eastAsiaTheme="majorEastAsia"/>
+          <w:color w:val="D4D4D4"/>
+        </w:rPr>
+        <w:t>connection.accept</w:t>
+      </w:r>
+      <w:proofErr w:type="spellEnd"/>
+      <w:proofErr w:type="gramEnd"/>
+      <w:r>
+        <w:rPr>
+          <w:rStyle w:val="line"/>
+          <w:rFonts w:eastAsiaTheme="majorEastAsia"/>
+          <w:color w:val="D4D4D4"/>
+        </w:rPr>
+        <w:t>()[</w:t>
+      </w:r>
+      <w:r>
+        <w:rPr>
+          <w:rStyle w:val="line"/>
+          <w:rFonts w:eastAsiaTheme="majorEastAsia"/>
+          <w:color w:val="B5CEA8"/>
+        </w:rPr>
+        <w:t>0</w:t>
+      </w:r>
+      <w:r>
+        <w:rPr>
+          <w:rStyle w:val="line"/>
+          <w:rFonts w:eastAsiaTheme="majorEastAsia"/>
+          <w:color w:val="D4D4D4"/>
+        </w:rPr>
+        <w:t>]</w:t>
+      </w:r>
+    </w:p>
+    <w:p>
+      <w:pPr>
+        <w:pStyle w:val="HTMLPreformatted"/>
+        <w:shd w:val="clear" w:color="auto" w:fill="1E1E1E"/>
+        <w:rPr>
+          <w:rStyle w:val="HTMLCode"/>
+          <w:rFonts w:eastAsiaTheme="majorEastAsia"/>
+        </w:rPr>
+      </w:pPr>
+      <w:r>
+        <w:rPr>
+          <w:rStyle w:val="line"/>
+          <w:rFonts w:eastAsiaTheme="majorEastAsia"/>
+          <w:color w:val="D4D4D4"/>
+        </w:rPr>
+        <w:t xml:space="preserve">        request = </w:t>
+      </w:r>
+      <w:proofErr w:type="spellStart"/>
+      <w:proofErr w:type="gramStart"/>
+      <w:r>
+        <w:rPr>
+          <w:rStyle w:val="line"/>
+          <w:rFonts w:eastAsiaTheme="majorEastAsia"/>
+          <w:color w:val="D4D4D4"/>
+        </w:rPr>
+        <w:t>client.recv</w:t>
+      </w:r>
+      <w:proofErr w:type="spellEnd"/>
+      <w:proofErr w:type="gramEnd"/>
+      <w:r>
+        <w:rPr>
+          <w:rStyle w:val="line"/>
+          <w:rFonts w:eastAsiaTheme="majorEastAsia"/>
+          <w:color w:val="D4D4D4"/>
+        </w:rPr>
+        <w:t>(</w:t>
+      </w:r>
+      <w:r>
+        <w:rPr>
+          <w:rStyle w:val="line"/>
+          <w:rFonts w:eastAsiaTheme="majorEastAsia"/>
+          <w:color w:val="B5CEA8"/>
+        </w:rPr>
+        <w:t>1024</w:t>
+      </w:r>
+      <w:r>
+        <w:rPr>
+          <w:rStyle w:val="line"/>
+          <w:rFonts w:eastAsiaTheme="majorEastAsia"/>
+          <w:color w:val="D4D4D4"/>
+        </w:rPr>
+        <w:t>)</w:t>
+      </w:r>
+    </w:p>
+    <w:p>
+      <w:pPr>
+        <w:pStyle w:val="HTMLPreformatted"/>
+        <w:shd w:val="clear" w:color="auto" w:fill="1E1E1E"/>
+        <w:rPr>
+          <w:rStyle w:val="HTMLCode"/>
+          <w:rFonts w:eastAsiaTheme="majorEastAsia"/>
+        </w:rPr>
+      </w:pPr>
+      <w:r>
+        <w:rPr>
+          <w:rStyle w:val="line"/>
+          <w:rFonts w:eastAsiaTheme="majorEastAsia"/>
+          <w:color w:val="D4D4D4"/>
+        </w:rPr>
+        <w:t xml:space="preserve">        request = </w:t>
+      </w:r>
+      <w:r>
+        <w:rPr>
+          <w:rStyle w:val="line"/>
+          <w:rFonts w:eastAsiaTheme="majorEastAsia"/>
+          <w:color w:val="4EC9B0"/>
+        </w:rPr>
+        <w:t>str</w:t>
+      </w:r>
+      <w:r>
+        <w:rPr>
+          <w:rStyle w:val="line"/>
+          <w:rFonts w:eastAsiaTheme="majorEastAsia"/>
+          <w:color w:val="D4D4D4"/>
+        </w:rPr>
+        <w:t>(request)</w:t>
+      </w:r>
+    </w:p>
+    <w:p>
+      <w:pPr>
+        <w:pStyle w:val="HTMLPreformatted"/>
+        <w:shd w:val="clear" w:color="auto" w:fill="1E1E1E"/>
+        <w:rPr>
+          <w:rStyle w:val="HTMLCode"/>
+          <w:rFonts w:eastAsiaTheme="majorEastAsia"/>
+        </w:rPr>
+      </w:pPr>
+      <w:r>
+        <w:rPr>
+          <w:rStyle w:val="line"/>
+          <w:rFonts w:eastAsiaTheme="majorEastAsia"/>
+          <w:color w:val="D4D4D4"/>
+        </w:rPr>
+        <w:t xml:space="preserve">        </w:t>
+      </w:r>
+      <w:r>
+        <w:rPr>
+          <w:rStyle w:val="line"/>
+          <w:rFonts w:eastAsiaTheme="majorEastAsia"/>
+          <w:color w:val="C586C0"/>
+        </w:rPr>
+        <w:t>try</w:t>
+      </w:r>
+      <w:r>
+        <w:rPr>
+          <w:rStyle w:val="line"/>
+          <w:rFonts w:eastAsiaTheme="majorEastAsia"/>
+          <w:color w:val="D4D4D4"/>
+        </w:rPr>
+        <w:t>:</w:t>
+      </w:r>
+    </w:p>
+    <w:p>
+      <w:pPr>
+        <w:pStyle w:val="HTMLPreformatted"/>
+        <w:shd w:val="clear" w:color="auto" w:fill="1E1E1E"/>
+        <w:rPr>
+          <w:rStyle w:val="HTMLCode"/>
+          <w:rFonts w:eastAsiaTheme="majorEastAsia"/>
+        </w:rPr>
+      </w:pPr>
+      <w:r>
+        <w:rPr>
+          <w:rStyle w:val="line"/>
+          <w:rFonts w:eastAsiaTheme="majorEastAsia"/>
+          <w:color w:val="D4D4D4"/>
+        </w:rPr>
+        <w:t xml:space="preserve">            request = </w:t>
+      </w:r>
+      <w:proofErr w:type="spellStart"/>
+      <w:proofErr w:type="gramStart"/>
+      <w:r>
+        <w:rPr>
+          <w:rStyle w:val="line"/>
+          <w:rFonts w:eastAsiaTheme="majorEastAsia"/>
+          <w:color w:val="D4D4D4"/>
+        </w:rPr>
+        <w:t>request.split</w:t>
+      </w:r>
+      <w:proofErr w:type="spellEnd"/>
+      <w:proofErr w:type="gramEnd"/>
+      <w:r>
+        <w:rPr>
+          <w:rStyle w:val="line"/>
+          <w:rFonts w:eastAsiaTheme="majorEastAsia"/>
+          <w:color w:val="D4D4D4"/>
+        </w:rPr>
+        <w:t>()[</w:t>
+      </w:r>
+      <w:r>
+        <w:rPr>
+          <w:rStyle w:val="line"/>
+          <w:rFonts w:eastAsiaTheme="majorEastAsia"/>
+          <w:color w:val="B5CEA8"/>
+        </w:rPr>
+        <w:t>1</w:t>
+      </w:r>
+      <w:r>
+        <w:rPr>
+          <w:rStyle w:val="line"/>
+          <w:rFonts w:eastAsiaTheme="majorEastAsia"/>
+          <w:color w:val="D4D4D4"/>
+        </w:rPr>
+        <w:t>]</w:t>
+      </w:r>
+    </w:p>
+    <w:p>
+      <w:pPr>
+        <w:pStyle w:val="HTMLPreformatted"/>
+        <w:shd w:val="clear" w:color="auto" w:fill="1E1E1E"/>
+        <w:rPr>
+          <w:rStyle w:val="HTMLCode"/>
+          <w:rFonts w:eastAsiaTheme="majorEastAsia"/>
+        </w:rPr>
+      </w:pPr>
+      <w:r>
+        <w:rPr>
+          <w:rStyle w:val="line"/>
+          <w:rFonts w:eastAsiaTheme="majorEastAsia"/>
+          <w:color w:val="D4D4D4"/>
+        </w:rPr>
+        <w:t xml:space="preserve">        </w:t>
+      </w:r>
+      <w:r>
+        <w:rPr>
+          <w:rStyle w:val="line"/>
+          <w:rFonts w:eastAsiaTheme="majorEastAsia"/>
+          <w:color w:val="C586C0"/>
+        </w:rPr>
+        <w:t>except</w:t>
+      </w:r>
+      <w:r>
+        <w:rPr>
+          <w:rStyle w:val="line"/>
+          <w:rFonts w:eastAsiaTheme="majorEastAsia"/>
+          <w:color w:val="D4D4D4"/>
+        </w:rPr>
+        <w:t xml:space="preserve"> </w:t>
+      </w:r>
+      <w:proofErr w:type="spellStart"/>
+      <w:r>
+        <w:rPr>
+          <w:rStyle w:val="line"/>
+          <w:rFonts w:eastAsiaTheme="majorEastAsia"/>
+          <w:color w:val="4EC9B0"/>
+        </w:rPr>
+        <w:t>IndexError</w:t>
+      </w:r>
+      <w:proofErr w:type="spellEnd"/>
+      <w:r>
+        <w:rPr>
+          <w:rStyle w:val="line"/>
+          <w:rFonts w:eastAsiaTheme="majorEastAsia"/>
+          <w:color w:val="D4D4D4"/>
+        </w:rPr>
+        <w:t>:</w:t>
+      </w:r>
+    </w:p>
+    <w:p>
+      <w:pPr>
+        <w:pStyle w:val="HTMLPreformatted"/>
+        <w:shd w:val="clear" w:color="auto" w:fill="1E1E1E"/>
+        <w:rPr>
+          <w:rStyle w:val="HTMLCode"/>
+          <w:rFonts w:eastAsiaTheme="majorEastAsia"/>
+        </w:rPr>
+      </w:pPr>
+      <w:r>
+        <w:rPr>
+          <w:rStyle w:val="line"/>
+          <w:rFonts w:eastAsiaTheme="majorEastAsia"/>
+          <w:color w:val="D4D4D4"/>
+        </w:rPr>
+        <w:t xml:space="preserve">            </w:t>
+      </w:r>
+      <w:r>
+        <w:rPr>
+          <w:rStyle w:val="line"/>
+          <w:rFonts w:eastAsiaTheme="majorEastAsia"/>
+          <w:color w:val="C586C0"/>
+        </w:rPr>
+        <w:t>pass</w:t>
+      </w:r>
+    </w:p>
+    <w:p>
+      <w:pPr>
+        <w:pStyle w:val="HTMLPreformatted"/>
+        <w:shd w:val="clear" w:color="auto" w:fill="1E1E1E"/>
+        <w:rPr>
+          <w:rStyle w:val="HTMLCode"/>
+          <w:rFonts w:eastAsiaTheme="majorEastAsia"/>
+        </w:rPr>
+      </w:pPr>
+      <w:r>
+        <w:rPr>
+          <w:rStyle w:val="line"/>
+          <w:rFonts w:eastAsiaTheme="majorEastAsia"/>
+          <w:color w:val="D4D4D4"/>
+        </w:rPr>
+        <w:t xml:space="preserve">        </w:t>
+      </w:r>
+      <w:r>
+        <w:rPr>
+          <w:rStyle w:val="line"/>
+          <w:rFonts w:eastAsiaTheme="majorEastAsia"/>
+          <w:color w:val="C586C0"/>
+        </w:rPr>
+        <w:t>if</w:t>
+      </w:r>
+      <w:r>
+        <w:rPr>
+          <w:rStyle w:val="line"/>
+          <w:rFonts w:eastAsiaTheme="majorEastAsia"/>
+          <w:color w:val="D4D4D4"/>
+        </w:rPr>
+        <w:t xml:space="preserve"> request == </w:t>
+      </w:r>
+      <w:r>
+        <w:rPr>
+          <w:rStyle w:val="line"/>
+          <w:rFonts w:eastAsiaTheme="majorEastAsia"/>
+          <w:color w:val="CE9178"/>
+        </w:rPr>
+        <w:t>'/</w:t>
+      </w:r>
+      <w:proofErr w:type="spellStart"/>
+      <w:r>
+        <w:rPr>
+          <w:rStyle w:val="line"/>
+          <w:rFonts w:eastAsiaTheme="majorEastAsia"/>
+          <w:color w:val="CE9178"/>
+        </w:rPr>
+        <w:t>lighton</w:t>
+      </w:r>
+      <w:proofErr w:type="spellEnd"/>
+      <w:r>
+        <w:rPr>
+          <w:rStyle w:val="line"/>
+          <w:rFonts w:eastAsiaTheme="majorEastAsia"/>
+          <w:color w:val="CE9178"/>
+        </w:rPr>
+        <w:t>?'</w:t>
+      </w:r>
+      <w:r>
+        <w:rPr>
+          <w:rStyle w:val="line"/>
+          <w:rFonts w:eastAsiaTheme="majorEastAsia"/>
+          <w:color w:val="D4D4D4"/>
+        </w:rPr>
+        <w:t>:</w:t>
+      </w:r>
+    </w:p>
+    <w:p>
+      <w:pPr>
+        <w:pStyle w:val="HTMLPreformatted"/>
+        <w:shd w:val="clear" w:color="auto" w:fill="1E1E1E"/>
+        <w:rPr>
+          <w:rStyle w:val="HTMLCode"/>
+          <w:rFonts w:eastAsiaTheme="majorEastAsia"/>
+        </w:rPr>
+      </w:pPr>
+      <w:r>
+        <w:rPr>
+          <w:rStyle w:val="line"/>
+          <w:rFonts w:eastAsiaTheme="majorEastAsia"/>
+          <w:color w:val="D4D4D4"/>
+        </w:rPr>
+        <w:t xml:space="preserve">            </w:t>
+      </w:r>
+      <w:proofErr w:type="spellStart"/>
+      <w:r>
+        <w:rPr>
+          <w:rStyle w:val="line"/>
+          <w:rFonts w:eastAsiaTheme="majorEastAsia"/>
+          <w:color w:val="D4D4D4"/>
+        </w:rPr>
+        <w:t>pico_</w:t>
+      </w:r>
+      <w:proofErr w:type="gramStart"/>
+      <w:r>
+        <w:rPr>
+          <w:rStyle w:val="line"/>
+          <w:rFonts w:eastAsiaTheme="majorEastAsia"/>
+          <w:color w:val="D4D4D4"/>
+        </w:rPr>
+        <w:t>led.on</w:t>
+      </w:r>
+      <w:proofErr w:type="spellEnd"/>
+      <w:proofErr w:type="gramEnd"/>
+      <w:r>
+        <w:rPr>
+          <w:rStyle w:val="line"/>
+          <w:rFonts w:eastAsiaTheme="majorEastAsia"/>
+          <w:color w:val="D4D4D4"/>
+        </w:rPr>
         <w:t>()</w:t>
       </w:r>
     </w:p>
@@ -2202,15 +3012,353 @@
           <w:rFonts w:eastAsiaTheme="majorEastAsia"/>
           <w:color w:val="D4D4D4"/>
         </w:rPr>
-        <w:t xml:space="preserve">    temperature = </w:t>
-      </w:r>
-      <w:r>
-        <w:rPr>
-          <w:rStyle w:val="line"/>
-          <w:rFonts w:eastAsiaTheme="majorEastAsia"/>
-          <w:color w:val="B5CEA8"/>
-        </w:rPr>
-        <w:t>0</w:t>
+        <w:t xml:space="preserve">            state = </w:t>
+      </w:r>
+      <w:r>
+        <w:rPr>
+          <w:rStyle w:val="line"/>
+          <w:rFonts w:eastAsiaTheme="majorEastAsia"/>
+          <w:color w:val="CE9178"/>
+        </w:rPr>
+        <w:t>'ON'</w:t>
+      </w:r>
+    </w:p>
+    <w:p>
+      <w:pPr>
+        <w:pStyle w:val="HTMLPreformatted"/>
+        <w:shd w:val="clear" w:color="auto" w:fill="1E1E1E"/>
+        <w:rPr>
+          <w:rStyle w:val="HTMLCode"/>
+          <w:rFonts w:eastAsiaTheme="majorEastAsia"/>
+        </w:rPr>
+      </w:pPr>
+      <w:r>
+        <w:rPr>
+          <w:rStyle w:val="line"/>
+          <w:rFonts w:eastAsiaTheme="majorEastAsia"/>
+          <w:color w:val="D4D4D4"/>
+        </w:rPr>
+        <w:t xml:space="preserve">        </w:t>
+      </w:r>
+      <w:proofErr w:type="spellStart"/>
+      <w:r>
+        <w:rPr>
+          <w:rStyle w:val="line"/>
+          <w:rFonts w:eastAsiaTheme="majorEastAsia"/>
+          <w:color w:val="C586C0"/>
+        </w:rPr>
+        <w:t>elif</w:t>
+      </w:r>
+      <w:proofErr w:type="spellEnd"/>
+      <w:r>
+        <w:rPr>
+          <w:rStyle w:val="line"/>
+          <w:rFonts w:eastAsiaTheme="majorEastAsia"/>
+          <w:color w:val="D4D4D4"/>
+        </w:rPr>
+        <w:t xml:space="preserve"> request ==</w:t>
+      </w:r>
+      <w:r>
+        <w:rPr>
+          <w:rStyle w:val="line"/>
+          <w:rFonts w:eastAsiaTheme="majorEastAsia"/>
+          <w:color w:val="CE9178"/>
+        </w:rPr>
+        <w:t>'/</w:t>
+      </w:r>
+      <w:proofErr w:type="spellStart"/>
+      <w:r>
+        <w:rPr>
+          <w:rStyle w:val="line"/>
+          <w:rFonts w:eastAsiaTheme="majorEastAsia"/>
+          <w:color w:val="CE9178"/>
+        </w:rPr>
+        <w:t>lightoff</w:t>
+      </w:r>
+      <w:proofErr w:type="spellEnd"/>
+      <w:r>
+        <w:rPr>
+          <w:rStyle w:val="line"/>
+          <w:rFonts w:eastAsiaTheme="majorEastAsia"/>
+          <w:color w:val="CE9178"/>
+        </w:rPr>
+        <w:t>?'</w:t>
+      </w:r>
+      <w:r>
+        <w:rPr>
+          <w:rStyle w:val="line"/>
+          <w:rFonts w:eastAsiaTheme="majorEastAsia"/>
+          <w:color w:val="D4D4D4"/>
+        </w:rPr>
+        <w:t>:</w:t>
+      </w:r>
+    </w:p>
+    <w:p>
+      <w:pPr>
+        <w:pStyle w:val="HTMLPreformatted"/>
+        <w:shd w:val="clear" w:color="auto" w:fill="1E1E1E"/>
+        <w:rPr>
+          <w:rStyle w:val="HTMLCode"/>
+          <w:rFonts w:eastAsiaTheme="majorEastAsia"/>
+        </w:rPr>
+      </w:pPr>
+      <w:r>
+        <w:rPr>
+          <w:rStyle w:val="line"/>
+          <w:rFonts w:eastAsiaTheme="majorEastAsia"/>
+          <w:color w:val="D4D4D4"/>
+        </w:rPr>
+        <w:t xml:space="preserve">            </w:t>
+      </w:r>
+      <w:proofErr w:type="spellStart"/>
+      <w:proofErr w:type="gramStart"/>
+      <w:r>
+        <w:rPr>
+          <w:rStyle w:val="line"/>
+          <w:rFonts w:eastAsiaTheme="majorEastAsia"/>
+          <w:color w:val="D4D4D4"/>
+        </w:rPr>
+        <w:t>pico_led.off</w:t>
+      </w:r>
+      <w:proofErr w:type="spellEnd"/>
+      <w:r>
+        <w:rPr>
+          <w:rStyle w:val="line"/>
+          <w:rFonts w:eastAsiaTheme="majorEastAsia"/>
+          <w:color w:val="D4D4D4"/>
+        </w:rPr>
+        <w:t>(</w:t>
+      </w:r>
+      <w:proofErr w:type="gramEnd"/>
+      <w:r>
+        <w:rPr>
+          <w:rStyle w:val="line"/>
+          <w:rFonts w:eastAsiaTheme="majorEastAsia"/>
+          <w:color w:val="D4D4D4"/>
+        </w:rPr>
+        <w:t>)</w:t>
+      </w:r>
+    </w:p>
+    <w:p>
+      <w:pPr>
+        <w:pStyle w:val="HTMLPreformatted"/>
+        <w:shd w:val="clear" w:color="auto" w:fill="1E1E1E"/>
+        <w:rPr>
+          <w:rStyle w:val="HTMLCode"/>
+          <w:rFonts w:eastAsiaTheme="majorEastAsia"/>
+        </w:rPr>
+      </w:pPr>
+      <w:r>
+        <w:rPr>
+          <w:rStyle w:val="line"/>
+          <w:rFonts w:eastAsiaTheme="majorEastAsia"/>
+          <w:color w:val="D4D4D4"/>
+        </w:rPr>
+        <w:t xml:space="preserve">            state = </w:t>
+      </w:r>
+      <w:r>
+        <w:rPr>
+          <w:rStyle w:val="line"/>
+          <w:rFonts w:eastAsiaTheme="majorEastAsia"/>
+          <w:color w:val="CE9178"/>
+        </w:rPr>
+        <w:t>'OFF'</w:t>
+      </w:r>
+    </w:p>
+    <w:p>
+      <w:pPr>
+        <w:pStyle w:val="HTMLPreformatted"/>
+        <w:shd w:val="clear" w:color="auto" w:fill="1E1E1E"/>
+        <w:rPr>
+          <w:rStyle w:val="HTMLCode"/>
+          <w:rFonts w:eastAsiaTheme="majorEastAsia"/>
+        </w:rPr>
+      </w:pPr>
+      <w:r>
+        <w:rPr>
+          <w:rStyle w:val="line"/>
+          <w:rFonts w:eastAsiaTheme="majorEastAsia"/>
+          <w:color w:val="D4D4D4"/>
+        </w:rPr>
+        <w:t xml:space="preserve">        temperature = </w:t>
+      </w:r>
+      <w:proofErr w:type="spellStart"/>
+      <w:r>
+        <w:rPr>
+          <w:rStyle w:val="line"/>
+          <w:rFonts w:eastAsiaTheme="majorEastAsia"/>
+          <w:color w:val="D4D4D4"/>
+        </w:rPr>
+        <w:t>pico_temp_</w:t>
+      </w:r>
+      <w:proofErr w:type="gramStart"/>
+      <w:r>
+        <w:rPr>
+          <w:rStyle w:val="line"/>
+          <w:rFonts w:eastAsiaTheme="majorEastAsia"/>
+          <w:color w:val="D4D4D4"/>
+        </w:rPr>
+        <w:t>sensor.temp</w:t>
+      </w:r>
+      <w:proofErr w:type="spellEnd"/>
+      <w:proofErr w:type="gramEnd"/>
+    </w:p>
+    <w:p>
+      <w:pPr>
+        <w:pStyle w:val="HTMLPreformatted"/>
+        <w:shd w:val="clear" w:color="auto" w:fill="1E1E1E"/>
+        <w:rPr>
+          <w:rStyle w:val="HTMLCode"/>
+          <w:rFonts w:eastAsiaTheme="majorEastAsia"/>
+        </w:rPr>
+      </w:pPr>
+      <w:r>
+        <w:rPr>
+          <w:rStyle w:val="line"/>
+          <w:rFonts w:eastAsiaTheme="majorEastAsia"/>
+          <w:color w:val="D4D4D4"/>
+        </w:rPr>
+        <w:t xml:space="preserve">        html = </w:t>
+      </w:r>
+      <w:proofErr w:type="gramStart"/>
+      <w:r>
+        <w:rPr>
+          <w:rStyle w:val="line"/>
+          <w:rFonts w:eastAsiaTheme="majorEastAsia"/>
+          <w:color w:val="D4D4D4"/>
+        </w:rPr>
+        <w:t>webpage(</w:t>
+      </w:r>
+      <w:proofErr w:type="gramEnd"/>
+      <w:r>
+        <w:rPr>
+          <w:rStyle w:val="line"/>
+          <w:rFonts w:eastAsiaTheme="majorEastAsia"/>
+          <w:color w:val="D4D4D4"/>
+        </w:rPr>
+        <w:t>temperature, state)</w:t>
+      </w:r>
+    </w:p>
+    <w:p>
+      <w:pPr>
+        <w:pStyle w:val="HTMLPreformatted"/>
+        <w:shd w:val="clear" w:color="auto" w:fill="1E1E1E"/>
+        <w:rPr>
+          <w:rStyle w:val="HTMLCode"/>
+          <w:rFonts w:eastAsiaTheme="majorEastAsia"/>
+        </w:rPr>
+      </w:pPr>
+      <w:r>
+        <w:rPr>
+          <w:rStyle w:val="line"/>
+          <w:rFonts w:eastAsiaTheme="majorEastAsia"/>
+          <w:color w:val="D4D4D4"/>
+        </w:rPr>
+        <w:t xml:space="preserve">        </w:t>
+      </w:r>
+      <w:proofErr w:type="spellStart"/>
+      <w:proofErr w:type="gramStart"/>
+      <w:r>
+        <w:rPr>
+          <w:rStyle w:val="line"/>
+          <w:rFonts w:eastAsiaTheme="majorEastAsia"/>
+          <w:color w:val="D4D4D4"/>
+        </w:rPr>
+        <w:t>client.send</w:t>
+      </w:r>
+      <w:proofErr w:type="spellEnd"/>
+      <w:proofErr w:type="gramEnd"/>
+      <w:r>
+        <w:rPr>
+          <w:rStyle w:val="line"/>
+          <w:rFonts w:eastAsiaTheme="majorEastAsia"/>
+          <w:color w:val="D4D4D4"/>
+        </w:rPr>
+        <w:t>(html)</w:t>
+      </w:r>
+    </w:p>
+    <w:p>
+      <w:pPr>
+        <w:pStyle w:val="HTMLPreformatted"/>
+        <w:shd w:val="clear" w:color="auto" w:fill="1E1E1E"/>
+        <w:rPr>
+          <w:rStyle w:val="HTMLCode"/>
+          <w:rFonts w:eastAsiaTheme="majorEastAsia"/>
+        </w:rPr>
+      </w:pPr>
+      <w:r>
+        <w:rPr>
+          <w:rStyle w:val="line"/>
+          <w:rFonts w:eastAsiaTheme="majorEastAsia"/>
+          <w:color w:val="D4D4D4"/>
+        </w:rPr>
+        <w:t xml:space="preserve">        </w:t>
+      </w:r>
+      <w:proofErr w:type="spellStart"/>
+      <w:proofErr w:type="gramStart"/>
+      <w:r>
+        <w:rPr>
+          <w:rStyle w:val="line"/>
+          <w:rFonts w:eastAsiaTheme="majorEastAsia"/>
+          <w:color w:val="D4D4D4"/>
+        </w:rPr>
+        <w:t>client.close</w:t>
+      </w:r>
+      <w:proofErr w:type="spellEnd"/>
+      <w:proofErr w:type="gramEnd"/>
+      <w:r>
+        <w:rPr>
+          <w:rStyle w:val="line"/>
+          <w:rFonts w:eastAsiaTheme="majorEastAsia"/>
+          <w:color w:val="D4D4D4"/>
+        </w:rPr>
+        <w:t>()</w:t>
+      </w:r>
+    </w:p>
+    <w:p>
+      <w:pPr>
+        <w:pStyle w:val="HTMLPreformatted"/>
+        <w:shd w:val="clear" w:color="auto" w:fill="1E1E1E"/>
+        <w:rPr>
+          <w:rStyle w:val="HTMLCode"/>
+          <w:rFonts w:eastAsiaTheme="majorEastAsia"/>
+        </w:rPr>
+      </w:pPr>
+    </w:p>
+    <w:p>
+      <w:pPr>
+        <w:pStyle w:val="HTMLPreformatted"/>
+        <w:shd w:val="clear" w:color="auto" w:fill="1E1E1E"/>
+        <w:rPr>
+          <w:rStyle w:val="HTMLCode"/>
+          <w:rFonts w:eastAsiaTheme="majorEastAsia"/>
+        </w:rPr>
+      </w:pPr>
+    </w:p>
+    <w:p>
+      <w:pPr>
+        <w:pStyle w:val="HTMLPreformatted"/>
+        <w:shd w:val="clear" w:color="auto" w:fill="1E1E1E"/>
+        <w:rPr>
+          <w:rStyle w:val="HTMLCode"/>
+          <w:rFonts w:eastAsiaTheme="majorEastAsia"/>
+        </w:rPr>
+      </w:pPr>
+      <w:r>
+        <w:rPr>
+          <w:rStyle w:val="line"/>
+          <w:rFonts w:eastAsiaTheme="majorEastAsia"/>
+          <w:color w:val="C586C0"/>
+        </w:rPr>
+        <w:t>try</w:t>
+      </w:r>
+      <w:r>
+        <w:rPr>
+          <w:rStyle w:val="line"/>
+          <w:rFonts w:eastAsiaTheme="majorEastAsia"/>
+          <w:color w:val="D4D4D4"/>
+        </w:rPr>
+        <w:t>:</w:t>
       </w:r>
     </w:p>
     <w:p>
@@ -2230,13 +3378,131 @@
         </w:rPr>
         <w:t xml:space="preserve">    </w:t>
       </w:r>
+      <w:proofErr w:type="spellStart"/>
+      <w:r>
+        <w:rPr>
+          <w:rStyle w:val="line"/>
+          <w:rFonts w:eastAsiaTheme="majorEastAsia"/>
+          <w:color w:val="D4D4D4"/>
+        </w:rPr>
+        <w:t>ip</w:t>
+      </w:r>
+      <w:proofErr w:type="spellEnd"/>
+      <w:r>
+        <w:rPr>
+          <w:rStyle w:val="line"/>
+          <w:rFonts w:eastAsiaTheme="majorEastAsia"/>
+          <w:color w:val="D4D4D4"/>
+        </w:rPr>
+        <w:t xml:space="preserve"> = </w:t>
+      </w:r>
+      <w:proofErr w:type="gramStart"/>
+      <w:r>
+        <w:rPr>
+          <w:rStyle w:val="line"/>
+          <w:rFonts w:eastAsiaTheme="majorEastAsia"/>
+          <w:color w:val="D4D4D4"/>
+        </w:rPr>
+        <w:t>connect(</w:t>
+      </w:r>
+      <w:proofErr w:type="gramEnd"/>
+      <w:r>
+        <w:rPr>
+          <w:rStyle w:val="line"/>
+          <w:rFonts w:eastAsiaTheme="majorEastAsia"/>
+          <w:color w:val="D4D4D4"/>
+        </w:rPr>
+        <w:t>)</w:t>
+      </w:r>
+    </w:p>
+    <w:p>
+      <w:pPr>
+        <w:pStyle w:val="HTMLPreformatted"/>
+        <w:shd w:val="clear" w:color="auto" w:fill="1E1E1E"/>
+        <w:rPr>
+          <w:rStyle w:val="HTMLCode"/>
+          <w:rFonts w:eastAsiaTheme="majorEastAsia"/>
+        </w:rPr>
+      </w:pPr>
+      <w:r>
+        <w:rPr>
+          <w:rStyle w:val="line"/>
+          <w:rFonts w:eastAsiaTheme="majorEastAsia"/>
+          <w:color w:val="D4D4D4"/>
+        </w:rPr>
+        <w:t xml:space="preserve">    connection = </w:t>
+      </w:r>
+      <w:proofErr w:type="spellStart"/>
+      <w:r>
+        <w:rPr>
+          <w:rStyle w:val="line"/>
+          <w:rFonts w:eastAsiaTheme="majorEastAsia"/>
+          <w:color w:val="D4D4D4"/>
+        </w:rPr>
+        <w:t>open_socket</w:t>
+      </w:r>
+      <w:proofErr w:type="spellEnd"/>
+      <w:r>
+        <w:rPr>
+          <w:rStyle w:val="line"/>
+          <w:rFonts w:eastAsiaTheme="majorEastAsia"/>
+          <w:color w:val="D4D4D4"/>
+        </w:rPr>
+        <w:t>(</w:t>
+      </w:r>
+      <w:proofErr w:type="spellStart"/>
+      <w:r>
+        <w:rPr>
+          <w:rStyle w:val="line"/>
+          <w:rFonts w:eastAsiaTheme="majorEastAsia"/>
+          <w:color w:val="D4D4D4"/>
+        </w:rPr>
+        <w:t>ip</w:t>
+      </w:r>
+      <w:proofErr w:type="spellEnd"/>
+      <w:r>
+        <w:rPr>
+          <w:rStyle w:val="line"/>
+          <w:rFonts w:eastAsiaTheme="majorEastAsia"/>
+          <w:color w:val="D4D4D4"/>
+        </w:rPr>
+        <w:t>)</w:t>
+      </w:r>
+    </w:p>
+    <w:p>
+      <w:pPr>
+        <w:pStyle w:val="HTMLPreformatted"/>
+        <w:shd w:val="clear" w:color="auto" w:fill="1E1E1E"/>
+        <w:rPr>
+          <w:rStyle w:val="HTMLCode"/>
+          <w:rFonts w:eastAsiaTheme="majorEastAsia"/>
+        </w:rPr>
+      </w:pPr>
+      <w:r>
+        <w:rPr>
+          <w:rStyle w:val="line"/>
+          <w:rFonts w:eastAsiaTheme="majorEastAsia"/>
+          <w:color w:val="D4D4D4"/>
+        </w:rPr>
+        <w:t xml:space="preserve">    serve(connection)</w:t>
+      </w:r>
+    </w:p>
+    <w:p>
+      <w:pPr>
+        <w:pStyle w:val="HTMLPreformatted"/>
+        <w:shd w:val="clear" w:color="auto" w:fill="1E1E1E"/>
+        <w:rPr>
+          <w:rStyle w:val="HTMLCode"/>
+          <w:rFonts w:eastAsiaTheme="majorEastAsia"/>
+        </w:rPr>
+      </w:pPr>
       <w:r>
         <w:rPr>
           <w:rStyle w:val="line"/>
           <w:rFonts w:eastAsiaTheme="majorEastAsia"/>
           <w:color w:val="C586C0"/>
         </w:rPr>
-        <w:t>while</w:t>
+        <w:t>except</w:t>
       </w:r>
       <w:r>
         <w:rPr>
@@ -2246,14 +3512,16 @@
         </w:rPr>
         <w:t xml:space="preserve"> </w:t>
       </w:r>
-      <w:r>
-        <w:rPr>
-          <w:rStyle w:val="line"/>
-          <w:rFonts w:eastAsiaTheme="majorEastAsia"/>
-          <w:color w:val="569CD6"/>
-        </w:rPr>
-        <w:t>True</w:t>
-      </w:r>
+      <w:proofErr w:type="spellStart"/>
+      <w:r>
+        <w:rPr>
+          <w:rStyle w:val="line"/>
+          <w:rFonts w:eastAsiaTheme="majorEastAsia"/>
+          <w:color w:val="4EC9B0"/>
+        </w:rPr>
+        <w:t>KeyboardInterrupt</w:t>
+      </w:r>
+      <w:proofErr w:type="spellEnd"/>
       <w:r>
         <w:rPr>
           <w:rStyle w:val="line"/>
@@ -2267,905 +3535,27 @@
       <w:pPr>
         <w:pStyle w:val="HTMLPreformatted"/>
         <w:shd w:val="clear" w:color="auto" w:fill="1E1E1E"/>
-        <w:rPr>
-          <w:rStyle w:val="HTMLCode"/>
-          <w:rFonts w:eastAsiaTheme="majorEastAsia"/>
-        </w:rPr>
-      </w:pPr>
-      <w:r>
-        <w:rPr>
-          <w:rStyle w:val="line"/>
-          <w:rFonts w:eastAsiaTheme="majorEastAsia"/>
-          <w:color w:val="D4D4D4"/>
-        </w:rPr>
-        <w:t xml:space="preserve">        client = </w:t>
+      </w:pPr>
+      <w:r>
+        <w:rPr>
+          <w:rStyle w:val="line"/>
+          <w:rFonts w:eastAsiaTheme="majorEastAsia"/>
+          <w:color w:val="D4D4D4"/>
+        </w:rPr>
+        <w:t xml:space="preserve">    </w:t>
       </w:r>
       <w:proofErr w:type="spellStart"/>
-      <w:r>
-        <w:rPr>
-          <w:rStyle w:val="line"/>
-          <w:rFonts w:eastAsiaTheme="majorEastAsia"/>
-          <w:color w:val="D4D4D4"/>
-        </w:rPr>
-        <w:t>connection.accept</w:t>
+      <w:proofErr w:type="gramStart"/>
+      <w:r>
+        <w:rPr>
+          <w:rStyle w:val="line"/>
+          <w:rFonts w:eastAsiaTheme="majorEastAsia"/>
+          <w:color w:val="D4D4D4"/>
+        </w:rPr>
+        <w:t>machine.reset</w:t>
       </w:r>
       <w:proofErr w:type="spellEnd"/>
-      <w:r>
-        <w:rPr>
-          <w:rStyle w:val="line"/>
-          <w:rFonts w:eastAsiaTheme="majorEastAsia"/>
-          <w:color w:val="D4D4D4"/>
-        </w:rPr>
-        <w:t>()[</w:t>
-      </w:r>
-      <w:r>
-        <w:rPr>
-          <w:rStyle w:val="line"/>
-          <w:rFonts w:eastAsiaTheme="majorEastAsia"/>
-          <w:color w:val="B5CEA8"/>
-        </w:rPr>
-        <w:t>0</w:t>
-      </w:r>
-      <w:r>
-        <w:rPr>
-          <w:rStyle w:val="line"/>
-          <w:rFonts w:eastAsiaTheme="majorEastAsia"/>
-          <w:color w:val="D4D4D4"/>
-        </w:rPr>
-        <w:t>]</w:t>
-      </w:r>
-    </w:p>
-    <w:p>
-      <w:pPr>
-        <w:pStyle w:val="HTMLPreformatted"/>
-        <w:shd w:val="clear" w:color="auto" w:fill="1E1E1E"/>
-        <w:rPr>
-          <w:rStyle w:val="HTMLCode"/>
-          <w:rFonts w:eastAsiaTheme="majorEastAsia"/>
-        </w:rPr>
-      </w:pPr>
-      <w:r>
-        <w:rPr>
-          <w:rStyle w:val="line"/>
-          <w:rFonts w:eastAsiaTheme="majorEastAsia"/>
-          <w:color w:val="D4D4D4"/>
-        </w:rPr>
-        <w:t xml:space="preserve">        request = </w:t>
-      </w:r>
-      <w:proofErr w:type="spellStart"/>
-      <w:r>
-        <w:rPr>
-          <w:rStyle w:val="line"/>
-          <w:rFonts w:eastAsiaTheme="majorEastAsia"/>
-          <w:color w:val="D4D4D4"/>
-        </w:rPr>
-        <w:t>client.recv</w:t>
-      </w:r>
-      <w:proofErr w:type="spellEnd"/>
-      <w:r>
-        <w:rPr>
-          <w:rStyle w:val="line"/>
-          <w:rFonts w:eastAsiaTheme="majorEastAsia"/>
-          <w:color w:val="D4D4D4"/>
-        </w:rPr>
-        <w:t>(</w:t>
-      </w:r>
-      <w:r>
-        <w:rPr>
-          <w:rStyle w:val="line"/>
-          <w:rFonts w:eastAsiaTheme="majorEastAsia"/>
-          <w:color w:val="B5CEA8"/>
-        </w:rPr>
-        <w:t>1024</w:t>
-      </w:r>
-      <w:r>
-        <w:rPr>
-          <w:rStyle w:val="line"/>
-          <w:rFonts w:eastAsiaTheme="majorEastAsia"/>
-          <w:color w:val="D4D4D4"/>
-        </w:rPr>
-        <w:t>)</w:t>
-      </w:r>
-    </w:p>
-    <w:p>
-      <w:pPr>
-        <w:pStyle w:val="HTMLPreformatted"/>
-        <w:shd w:val="clear" w:color="auto" w:fill="1E1E1E"/>
-        <w:rPr>
-          <w:rStyle w:val="HTMLCode"/>
-          <w:rFonts w:eastAsiaTheme="majorEastAsia"/>
-        </w:rPr>
-      </w:pPr>
-      <w:r>
-        <w:rPr>
-          <w:rStyle w:val="line"/>
-          <w:rFonts w:eastAsiaTheme="majorEastAsia"/>
-          <w:color w:val="D4D4D4"/>
-        </w:rPr>
-        <w:t xml:space="preserve">        request = </w:t>
-      </w:r>
-      <w:r>
-        <w:rPr>
-          <w:rStyle w:val="line"/>
-          <w:rFonts w:eastAsiaTheme="majorEastAsia"/>
-          <w:color w:val="4EC9B0"/>
-        </w:rPr>
-        <w:t>str</w:t>
-      </w:r>
-      <w:r>
-        <w:rPr>
-          <w:rStyle w:val="line"/>
-          <w:rFonts w:eastAsiaTheme="majorEastAsia"/>
-          <w:color w:val="D4D4D4"/>
-        </w:rPr>
-        <w:t>(request)</w:t>
-      </w:r>
-    </w:p>
-    <w:p>
-      <w:pPr>
-        <w:pStyle w:val="HTMLPreformatted"/>
-        <w:shd w:val="clear" w:color="auto" w:fill="1E1E1E"/>
-        <w:rPr>
-          <w:rStyle w:val="HTMLCode"/>
-          <w:rFonts w:eastAsiaTheme="majorEastAsia"/>
-        </w:rPr>
-      </w:pPr>
-      <w:r>
-        <w:rPr>
-          <w:rStyle w:val="line"/>
-          <w:rFonts w:eastAsiaTheme="majorEastAsia"/>
-          <w:color w:val="D4D4D4"/>
-        </w:rPr>
-        <w:t xml:space="preserve">        </w:t>
-      </w:r>
-      <w:r>
-        <w:rPr>
-          <w:rStyle w:val="line"/>
-          <w:rFonts w:eastAsiaTheme="majorEastAsia"/>
-          <w:color w:val="C586C0"/>
-        </w:rPr>
-        <w:t>try</w:t>
-      </w:r>
-      <w:r>
-        <w:rPr>
-          <w:rStyle w:val="line"/>
-          <w:rFonts w:eastAsiaTheme="majorEastAsia"/>
-          <w:color w:val="D4D4D4"/>
-        </w:rPr>
-        <w:t>:</w:t>
-      </w:r>
-    </w:p>
-    <w:p>
-      <w:pPr>
-        <w:pStyle w:val="HTMLPreformatted"/>
-        <w:shd w:val="clear" w:color="auto" w:fill="1E1E1E"/>
-        <w:rPr>
-          <w:rStyle w:val="HTMLCode"/>
-          <w:rFonts w:eastAsiaTheme="majorEastAsia"/>
-        </w:rPr>
-      </w:pPr>
-      <w:r>
-        <w:rPr>
-          <w:rStyle w:val="line"/>
-          <w:rFonts w:eastAsiaTheme="majorEastAsia"/>
-          <w:color w:val="D4D4D4"/>
-        </w:rPr>
-        <w:t xml:space="preserve">            request = </w:t>
-      </w:r>
-      <w:proofErr w:type="spellStart"/>
-      <w:r>
-        <w:rPr>
-          <w:rStyle w:val="line"/>
-          <w:rFonts w:eastAsiaTheme="majorEastAsia"/>
-          <w:color w:val="D4D4D4"/>
-        </w:rPr>
-        <w:t>request.split</w:t>
-      </w:r>
-      <w:proofErr w:type="spellEnd"/>
-      <w:r>
-        <w:rPr>
-          <w:rStyle w:val="line"/>
-          <w:rFonts w:eastAsiaTheme="majorEastAsia"/>
-          <w:color w:val="D4D4D4"/>
-        </w:rPr>
-        <w:t>()[</w:t>
-      </w:r>
-      <w:r>
-        <w:rPr>
-          <w:rStyle w:val="line"/>
-          <w:rFonts w:eastAsiaTheme="majorEastAsia"/>
-          <w:color w:val="B5CEA8"/>
-        </w:rPr>
-        <w:t>1</w:t>
-      </w:r>
-      <w:r>
-        <w:rPr>
-          <w:rStyle w:val="line"/>
-          <w:rFonts w:eastAsiaTheme="majorEastAsia"/>
-          <w:color w:val="D4D4D4"/>
-        </w:rPr>
-        <w:t>]</w:t>
-      </w:r>
-    </w:p>
-    <w:p>
-      <w:pPr>
-        <w:pStyle w:val="HTMLPreformatted"/>
-        <w:shd w:val="clear" w:color="auto" w:fill="1E1E1E"/>
-        <w:rPr>
-          <w:rStyle w:val="HTMLCode"/>
-          <w:rFonts w:eastAsiaTheme="majorEastAsia"/>
-        </w:rPr>
-      </w:pPr>
-      <w:r>
-        <w:rPr>
-          <w:rStyle w:val="line"/>
-          <w:rFonts w:eastAsiaTheme="majorEastAsia"/>
-          <w:color w:val="D4D4D4"/>
-        </w:rPr>
-        <w:t xml:space="preserve">        </w:t>
-      </w:r>
-      <w:r>
-        <w:rPr>
-          <w:rStyle w:val="line"/>
-          <w:rFonts w:eastAsiaTheme="majorEastAsia"/>
-          <w:color w:val="C586C0"/>
-        </w:rPr>
-        <w:t>except</w:t>
-      </w:r>
-      <w:r>
-        <w:rPr>
-          <w:rStyle w:val="line"/>
-          <w:rFonts w:eastAsiaTheme="majorEastAsia"/>
-          <w:color w:val="D4D4D4"/>
-        </w:rPr>
-        <w:t xml:space="preserve"> </w:t>
-      </w:r>
-      <w:proofErr w:type="spellStart"/>
-      <w:r>
-        <w:rPr>
-          <w:rStyle w:val="line"/>
-          <w:rFonts w:eastAsiaTheme="majorEastAsia"/>
-          <w:color w:val="4EC9B0"/>
-        </w:rPr>
-        <w:t>IndexError</w:t>
-      </w:r>
-      <w:proofErr w:type="spellEnd"/>
-      <w:r>
-        <w:rPr>
-          <w:rStyle w:val="line"/>
-          <w:rFonts w:eastAsiaTheme="majorEastAsia"/>
-          <w:color w:val="D4D4D4"/>
-        </w:rPr>
-        <w:t>:</w:t>
-      </w:r>
-    </w:p>
-    <w:p>
-      <w:pPr>
-        <w:pStyle w:val="HTMLPreformatted"/>
-        <w:shd w:val="clear" w:color="auto" w:fill="1E1E1E"/>
-        <w:rPr>
-          <w:rStyle w:val="HTMLCode"/>
-          <w:rFonts w:eastAsiaTheme="majorEastAsia"/>
-        </w:rPr>
-      </w:pPr>
-      <w:r>
-        <w:rPr>
-          <w:rStyle w:val="line"/>
-          <w:rFonts w:eastAsiaTheme="majorEastAsia"/>
-          <w:color w:val="D4D4D4"/>
-        </w:rPr>
-        <w:t xml:space="preserve">            </w:t>
-      </w:r>
-      <w:r>
-        <w:rPr>
-          <w:rStyle w:val="line"/>
-          <w:rFonts w:eastAsiaTheme="majorEastAsia"/>
-          <w:color w:val="C586C0"/>
-        </w:rPr>
-        <w:t>pass</w:t>
-      </w:r>
-    </w:p>
-    <w:p>
-      <w:pPr>
-        <w:pStyle w:val="HTMLPreformatted"/>
-        <w:shd w:val="clear" w:color="auto" w:fill="1E1E1E"/>
-        <w:rPr>
-          <w:rStyle w:val="HTMLCode"/>
-          <w:rFonts w:eastAsiaTheme="majorEastAsia"/>
-        </w:rPr>
-      </w:pPr>
-      <w:r>
-        <w:rPr>
-          <w:rStyle w:val="line"/>
-          <w:rFonts w:eastAsiaTheme="majorEastAsia"/>
-          <w:color w:val="D4D4D4"/>
-        </w:rPr>
-        <w:t xml:space="preserve">        </w:t>
-      </w:r>
-      <w:r>
-        <w:rPr>
-          <w:rStyle w:val="line"/>
-          <w:rFonts w:eastAsiaTheme="majorEastAsia"/>
-          <w:color w:val="C586C0"/>
-        </w:rPr>
-        <w:t>if</w:t>
-      </w:r>
-      <w:r>
-        <w:rPr>
-          <w:rStyle w:val="line"/>
-          <w:rFonts w:eastAsiaTheme="majorEastAsia"/>
-          <w:color w:val="D4D4D4"/>
-        </w:rPr>
-        <w:t xml:space="preserve"> request == </w:t>
-      </w:r>
-      <w:r>
-        <w:rPr>
-          <w:rStyle w:val="line"/>
-          <w:rFonts w:eastAsiaTheme="majorEastAsia"/>
-          <w:color w:val="CE9178"/>
-        </w:rPr>
-        <w:t>'/</w:t>
-      </w:r>
-      <w:proofErr w:type="spellStart"/>
-      <w:r>
-        <w:rPr>
-          <w:rStyle w:val="line"/>
-          <w:rFonts w:eastAsiaTheme="majorEastAsia"/>
-          <w:color w:val="CE9178"/>
-        </w:rPr>
-        <w:t>lighton</w:t>
-      </w:r>
-      <w:proofErr w:type="spellEnd"/>
-      <w:r>
-        <w:rPr>
-          <w:rStyle w:val="line"/>
-          <w:rFonts w:eastAsiaTheme="majorEastAsia"/>
-          <w:color w:val="CE9178"/>
-        </w:rPr>
-        <w:t>?'</w:t>
-      </w:r>
-      <w:r>
-        <w:rPr>
-          <w:rStyle w:val="line"/>
-          <w:rFonts w:eastAsiaTheme="majorEastAsia"/>
-          <w:color w:val="D4D4D4"/>
-        </w:rPr>
-        <w:t>:</w:t>
-      </w:r>
-    </w:p>
-    <w:p>
-      <w:pPr>
-        <w:pStyle w:val="HTMLPreformatted"/>
-        <w:shd w:val="clear" w:color="auto" w:fill="1E1E1E"/>
-        <w:rPr>
-          <w:rStyle w:val="HTMLCode"/>
-          <w:rFonts w:eastAsiaTheme="majorEastAsia"/>
-        </w:rPr>
-      </w:pPr>
-      <w:r>
-        <w:rPr>
-          <w:rStyle w:val="line"/>
-          <w:rFonts w:eastAsiaTheme="majorEastAsia"/>
-          <w:color w:val="D4D4D4"/>
-        </w:rPr>
-        <w:t xml:space="preserve">            </w:t>
-      </w:r>
-      <w:proofErr w:type="spellStart"/>
-      <w:r>
-        <w:rPr>
-          <w:rStyle w:val="line"/>
-          <w:rFonts w:eastAsiaTheme="majorEastAsia"/>
-          <w:color w:val="D4D4D4"/>
-        </w:rPr>
-        <w:t>pico_led.on</w:t>
-      </w:r>
-      <w:proofErr w:type="spellEnd"/>
-      <w:r>
-        <w:rPr>
-          <w:rStyle w:val="line"/>
-          <w:rFonts w:eastAsiaTheme="majorEastAsia"/>
-          <w:color w:val="D4D4D4"/>
-        </w:rPr>
-        <w:t>()</w:t>
-      </w:r>
-    </w:p>
-    <w:p>
-      <w:pPr>
-        <w:pStyle w:val="HTMLPreformatted"/>
-        <w:shd w:val="clear" w:color="auto" w:fill="1E1E1E"/>
-        <w:rPr>
-          <w:rStyle w:val="HTMLCode"/>
-          <w:rFonts w:eastAsiaTheme="majorEastAsia"/>
-        </w:rPr>
-      </w:pPr>
-      <w:r>
-        <w:rPr>
-          <w:rStyle w:val="line"/>
-          <w:rFonts w:eastAsiaTheme="majorEastAsia"/>
-          <w:color w:val="D4D4D4"/>
-        </w:rPr>
-        <w:t xml:space="preserve">            state = </w:t>
-      </w:r>
-      <w:r>
-        <w:rPr>
-          <w:rStyle w:val="line"/>
-          <w:rFonts w:eastAsiaTheme="majorEastAsia"/>
-          <w:color w:val="CE9178"/>
-        </w:rPr>
-        <w:t>'ON'</w:t>
-      </w:r>
-    </w:p>
-    <w:p>
-      <w:pPr>
-        <w:pStyle w:val="HTMLPreformatted"/>
-        <w:shd w:val="clear" w:color="auto" w:fill="1E1E1E"/>
-        <w:rPr>
-          <w:rStyle w:val="HTMLCode"/>
-          <w:rFonts w:eastAsiaTheme="majorEastAsia"/>
-        </w:rPr>
-      </w:pPr>
-      <w:r>
-        <w:rPr>
-          <w:rStyle w:val="line"/>
-          <w:rFonts w:eastAsiaTheme="majorEastAsia"/>
-          <w:color w:val="D4D4D4"/>
-        </w:rPr>
-        <w:t xml:space="preserve">        </w:t>
-      </w:r>
-      <w:proofErr w:type="spellStart"/>
-      <w:r>
-        <w:rPr>
-          <w:rStyle w:val="line"/>
-          <w:rFonts w:eastAsiaTheme="majorEastAsia"/>
-          <w:color w:val="C586C0"/>
-        </w:rPr>
-        <w:t>elif</w:t>
-      </w:r>
-      <w:proofErr w:type="spellEnd"/>
-      <w:r>
-        <w:rPr>
-          <w:rStyle w:val="line"/>
-          <w:rFonts w:eastAsiaTheme="majorEastAsia"/>
-          <w:color w:val="D4D4D4"/>
-        </w:rPr>
-        <w:t xml:space="preserve"> request ==</w:t>
-      </w:r>
-      <w:r>
-        <w:rPr>
-          <w:rStyle w:val="line"/>
-          <w:rFonts w:eastAsiaTheme="majorEastAsia"/>
-          <w:color w:val="CE9178"/>
-        </w:rPr>
-        <w:t>'/</w:t>
-      </w:r>
-      <w:proofErr w:type="spellStart"/>
-      <w:r>
-        <w:rPr>
-          <w:rStyle w:val="line"/>
-          <w:rFonts w:eastAsiaTheme="majorEastAsia"/>
-          <w:color w:val="CE9178"/>
-        </w:rPr>
-        <w:t>lightoff</w:t>
-      </w:r>
-      <w:proofErr w:type="spellEnd"/>
-      <w:r>
-        <w:rPr>
-          <w:rStyle w:val="line"/>
-          <w:rFonts w:eastAsiaTheme="majorEastAsia"/>
-          <w:color w:val="CE9178"/>
-        </w:rPr>
-        <w:t>?'</w:t>
-      </w:r>
-      <w:r>
-        <w:rPr>
-          <w:rStyle w:val="line"/>
-          <w:rFonts w:eastAsiaTheme="majorEastAsia"/>
-          <w:color w:val="D4D4D4"/>
-        </w:rPr>
-        <w:t>:</w:t>
-      </w:r>
-    </w:p>
-    <w:p>
-      <w:pPr>
-        <w:pStyle w:val="HTMLPreformatted"/>
-        <w:shd w:val="clear" w:color="auto" w:fill="1E1E1E"/>
-        <w:rPr>
-          <w:rStyle w:val="HTMLCode"/>
-          <w:rFonts w:eastAsiaTheme="majorEastAsia"/>
-        </w:rPr>
-      </w:pPr>
-      <w:r>
-        <w:rPr>
-          <w:rStyle w:val="line"/>
-          <w:rFonts w:eastAsiaTheme="majorEastAsia"/>
-          <w:color w:val="D4D4D4"/>
-        </w:rPr>
-        <w:t xml:space="preserve">            </w:t>
-      </w:r>
-      <w:proofErr w:type="spellStart"/>
-      <w:r>
-        <w:rPr>
-          <w:rStyle w:val="line"/>
-          <w:rFonts w:eastAsiaTheme="majorEastAsia"/>
-          <w:color w:val="D4D4D4"/>
-        </w:rPr>
-        <w:t>pico_led.off</w:t>
-      </w:r>
-      <w:proofErr w:type="spellEnd"/>
-      <w:r>
-        <w:rPr>
-          <w:rStyle w:val="line"/>
-          <w:rFonts w:eastAsiaTheme="majorEastAsia"/>
-          <w:color w:val="D4D4D4"/>
-        </w:rPr>
-        <w:t>()</w:t>
-      </w:r>
-    </w:p>
-    <w:p>
-      <w:pPr>
-        <w:pStyle w:val="HTMLPreformatted"/>
-        <w:shd w:val="clear" w:color="auto" w:fill="1E1E1E"/>
-        <w:rPr>
-          <w:rStyle w:val="HTMLCode"/>
-          <w:rFonts w:eastAsiaTheme="majorEastAsia"/>
-        </w:rPr>
-      </w:pPr>
-      <w:r>
-        <w:rPr>
-          <w:rStyle w:val="line"/>
-          <w:rFonts w:eastAsiaTheme="majorEastAsia"/>
-          <w:color w:val="D4D4D4"/>
-        </w:rPr>
-        <w:t xml:space="preserve">            state = </w:t>
-      </w:r>
-      <w:r>
-        <w:rPr>
-          <w:rStyle w:val="line"/>
-          <w:rFonts w:eastAsiaTheme="majorEastAsia"/>
-          <w:color w:val="CE9178"/>
-        </w:rPr>
-        <w:t>'OFF'</w:t>
-      </w:r>
-    </w:p>
-    <w:p>
-      <w:pPr>
-        <w:pStyle w:val="HTMLPreformatted"/>
-        <w:shd w:val="clear" w:color="auto" w:fill="1E1E1E"/>
-        <w:rPr>
-          <w:rStyle w:val="HTMLCode"/>
-          <w:rFonts w:eastAsiaTheme="majorEastAsia"/>
-        </w:rPr>
-      </w:pPr>
-      <w:r>
-        <w:rPr>
-          <w:rStyle w:val="line"/>
-          <w:rFonts w:eastAsiaTheme="majorEastAsia"/>
-          <w:color w:val="D4D4D4"/>
-        </w:rPr>
-        <w:t xml:space="preserve">        temperature = </w:t>
-      </w:r>
-      <w:proofErr w:type="spellStart"/>
-      <w:r>
-        <w:rPr>
-          <w:rStyle w:val="line"/>
-          <w:rFonts w:eastAsiaTheme="majorEastAsia"/>
-          <w:color w:val="D4D4D4"/>
-        </w:rPr>
-        <w:t>pico_temp_sensor.temp</w:t>
-      </w:r>
-      <w:proofErr w:type="spellEnd"/>
-    </w:p>
-    <w:p>
-      <w:pPr>
-        <w:pStyle w:val="HTMLPreformatted"/>
-        <w:shd w:val="clear" w:color="auto" w:fill="1E1E1E"/>
-        <w:rPr>
-          <w:rStyle w:val="HTMLCode"/>
-          <w:rFonts w:eastAsiaTheme="majorEastAsia"/>
-        </w:rPr>
-      </w:pPr>
-      <w:r>
-        <w:rPr>
-          <w:rStyle w:val="line"/>
-          <w:rFonts w:eastAsiaTheme="majorEastAsia"/>
-          <w:color w:val="D4D4D4"/>
-        </w:rPr>
-        <w:t xml:space="preserve">        html = webpage(temperature, state)</w:t>
-      </w:r>
-    </w:p>
-    <w:p>
-      <w:pPr>
-        <w:pStyle w:val="HTMLPreformatted"/>
-        <w:shd w:val="clear" w:color="auto" w:fill="1E1E1E"/>
-        <w:rPr>
-          <w:rStyle w:val="HTMLCode"/>
-          <w:rFonts w:eastAsiaTheme="majorEastAsia"/>
-        </w:rPr>
-      </w:pPr>
-      <w:r>
-        <w:rPr>
-          <w:rStyle w:val="line"/>
-          <w:rFonts w:eastAsiaTheme="majorEastAsia"/>
-          <w:color w:val="D4D4D4"/>
-        </w:rPr>
-        <w:t xml:space="preserve">        </w:t>
-      </w:r>
-      <w:proofErr w:type="spellStart"/>
-      <w:r>
-        <w:rPr>
-          <w:rStyle w:val="line"/>
-          <w:rFonts w:eastAsiaTheme="majorEastAsia"/>
-          <w:color w:val="D4D4D4"/>
-        </w:rPr>
-        <w:t>client.send</w:t>
-      </w:r>
-      <w:proofErr w:type="spellEnd"/>
-      <w:r>
-        <w:rPr>
-          <w:rStyle w:val="line"/>
-          <w:rFonts w:eastAsiaTheme="majorEastAsia"/>
-          <w:color w:val="D4D4D4"/>
-        </w:rPr>
-        <w:t>(html)</w:t>
-      </w:r>
-    </w:p>
-    <w:p>
-      <w:pPr>
-        <w:pStyle w:val="HTMLPreformatted"/>
-        <w:shd w:val="clear" w:color="auto" w:fill="1E1E1E"/>
-        <w:rPr>
-          <w:rStyle w:val="HTMLCode"/>
-          <w:rFonts w:eastAsiaTheme="majorEastAsia"/>
-        </w:rPr>
-      </w:pPr>
-      <w:r>
-        <w:rPr>
-          <w:rStyle w:val="line"/>
-          <w:rFonts w:eastAsiaTheme="majorEastAsia"/>
-          <w:color w:val="D4D4D4"/>
-        </w:rPr>
-        <w:t xml:space="preserve">        </w:t>
-      </w:r>
-      <w:proofErr w:type="spellStart"/>
-      <w:r>
-        <w:rPr>
-          <w:rStyle w:val="line"/>
-          <w:rFonts w:eastAsiaTheme="majorEastAsia"/>
-          <w:color w:val="D4D4D4"/>
-        </w:rPr>
-        <w:t>client.close</w:t>
-      </w:r>
-      <w:proofErr w:type="spellEnd"/>
-      <w:r>
-        <w:rPr>
-          <w:rStyle w:val="line"/>
-          <w:rFonts w:eastAsiaTheme="majorEastAsia"/>
-          <w:color w:val="D4D4D4"/>
-        </w:rPr>
-        <w:t>()</w:t>
-      </w:r>
-    </w:p>
-    <w:p>
-      <w:pPr>
-        <w:pStyle w:val="HTMLPreformatted"/>
-        <w:shd w:val="clear" w:color="auto" w:fill="1E1E1E"/>
-        <w:rPr>
-          <w:rStyle w:val="HTMLCode"/>
-          <w:rFonts w:eastAsiaTheme="majorEastAsia"/>
-        </w:rPr>
-      </w:pPr>
-    </w:p>
-    <w:p>
-      <w:pPr>
-        <w:pStyle w:val="HTMLPreformatted"/>
-        <w:shd w:val="clear" w:color="auto" w:fill="1E1E1E"/>
-        <w:rPr>
-          <w:rStyle w:val="HTMLCode"/>
-          <w:rFonts w:eastAsiaTheme="majorEastAsia"/>
-        </w:rPr>
-      </w:pPr>
-    </w:p>
-    <w:p>
-      <w:pPr>
-        <w:pStyle w:val="HTMLPreformatted"/>
-        <w:shd w:val="clear" w:color="auto" w:fill="1E1E1E"/>
-        <w:rPr>
-          <w:rStyle w:val="HTMLCode"/>
-          <w:rFonts w:eastAsiaTheme="majorEastAsia"/>
-        </w:rPr>
-      </w:pPr>
-      <w:r>
-        <w:rPr>
-          <w:rStyle w:val="line"/>
-          <w:rFonts w:eastAsiaTheme="majorEastAsia"/>
-          <w:color w:val="C586C0"/>
-        </w:rPr>
-        <w:t>try</w:t>
-      </w:r>
-      <w:r>
-        <w:rPr>
-          <w:rStyle w:val="line"/>
-          <w:rFonts w:eastAsiaTheme="majorEastAsia"/>
-          <w:color w:val="D4D4D4"/>
-        </w:rPr>
-        <w:t>:</w:t>
-      </w:r>
-    </w:p>
-    <w:p>
-      <w:pPr>
-        <w:pStyle w:val="HTMLPreformatted"/>
-        <w:shd w:val="clear" w:color="auto" w:fill="1E1E1E"/>
-        <w:rPr>
-          <w:rStyle w:val="HTMLCode"/>
-          <w:rFonts w:eastAsiaTheme="majorEastAsia"/>
-        </w:rPr>
-      </w:pPr>
-      <w:r>
-        <w:rPr>
-          <w:rStyle w:val="line"/>
-          <w:rFonts w:eastAsiaTheme="majorEastAsia"/>
-          <w:color w:val="D4D4D4"/>
-        </w:rPr>
-        <w:t xml:space="preserve">    </w:t>
-      </w:r>
-      <w:proofErr w:type="spellStart"/>
-      <w:r>
-        <w:rPr>
-          <w:rStyle w:val="line"/>
-          <w:rFonts w:eastAsiaTheme="majorEastAsia"/>
-          <w:color w:val="D4D4D4"/>
-        </w:rPr>
-        <w:t>ip</w:t>
-      </w:r>
-      <w:proofErr w:type="spellEnd"/>
-      <w:r>
-        <w:rPr>
-          <w:rStyle w:val="line"/>
-          <w:rFonts w:eastAsiaTheme="majorEastAsia"/>
-          <w:color w:val="D4D4D4"/>
-        </w:rPr>
-        <w:t xml:space="preserve"> = connect()</w:t>
-      </w:r>
-    </w:p>
-    <w:p>
-      <w:pPr>
-        <w:pStyle w:val="HTMLPreformatted"/>
-        <w:shd w:val="clear" w:color="auto" w:fill="1E1E1E"/>
-        <w:rPr>
-          <w:rStyle w:val="HTMLCode"/>
-          <w:rFonts w:eastAsiaTheme="majorEastAsia"/>
-        </w:rPr>
-      </w:pPr>
-      <w:r>
-        <w:rPr>
-          <w:rStyle w:val="line"/>
-          <w:rFonts w:eastAsiaTheme="majorEastAsia"/>
-          <w:color w:val="D4D4D4"/>
-        </w:rPr>
-        <w:t xml:space="preserve">    connection = </w:t>
-      </w:r>
-      <w:proofErr w:type="spellStart"/>
-      <w:r>
-        <w:rPr>
-          <w:rStyle w:val="line"/>
-          <w:rFonts w:eastAsiaTheme="majorEastAsia"/>
-          <w:color w:val="D4D4D4"/>
-        </w:rPr>
-        <w:t>open_socket</w:t>
-      </w:r>
-      <w:proofErr w:type="spellEnd"/>
-      <w:r>
-        <w:rPr>
-          <w:rStyle w:val="line"/>
-          <w:rFonts w:eastAsiaTheme="majorEastAsia"/>
-          <w:color w:val="D4D4D4"/>
-        </w:rPr>
-        <w:t>(</w:t>
-      </w:r>
-      <w:proofErr w:type="spellStart"/>
-      <w:r>
-        <w:rPr>
-          <w:rStyle w:val="line"/>
-          <w:rFonts w:eastAsiaTheme="majorEastAsia"/>
-          <w:color w:val="D4D4D4"/>
-        </w:rPr>
-        <w:t>ip</w:t>
-      </w:r>
-      <w:proofErr w:type="spellEnd"/>
-      <w:r>
-        <w:rPr>
-          <w:rStyle w:val="line"/>
-          <w:rFonts w:eastAsiaTheme="majorEastAsia"/>
-          <w:color w:val="D4D4D4"/>
-        </w:rPr>
-        <w:t>)</w:t>
-      </w:r>
-    </w:p>
-    <w:p>
-      <w:pPr>
-        <w:pStyle w:val="HTMLPreformatted"/>
-        <w:shd w:val="clear" w:color="auto" w:fill="1E1E1E"/>
-        <w:rPr>
-          <w:rStyle w:val="HTMLCode"/>
-          <w:rFonts w:eastAsiaTheme="majorEastAsia"/>
-        </w:rPr>
-      </w:pPr>
-      <w:r>
-        <w:rPr>
-          <w:rStyle w:val="line"/>
-          <w:rFonts w:eastAsiaTheme="majorEastAsia"/>
-          <w:color w:val="D4D4D4"/>
-        </w:rPr>
-        <w:t xml:space="preserve">    serve(connection)</w:t>
-      </w:r>
-    </w:p>
-    <w:p>
-      <w:pPr>
-        <w:pStyle w:val="HTMLPreformatted"/>
-        <w:shd w:val="clear" w:color="auto" w:fill="1E1E1E"/>
-        <w:rPr>
-          <w:rStyle w:val="HTMLCode"/>
-          <w:rFonts w:eastAsiaTheme="majorEastAsia"/>
-        </w:rPr>
-      </w:pPr>
-      <w:r>
-        <w:rPr>
-          <w:rStyle w:val="line"/>
-          <w:rFonts w:eastAsiaTheme="majorEastAsia"/>
-          <w:color w:val="C586C0"/>
-        </w:rPr>
-        <w:t>except</w:t>
-      </w:r>
-      <w:r>
-        <w:rPr>
-          <w:rStyle w:val="line"/>
-          <w:rFonts w:eastAsiaTheme="majorEastAsia"/>
-          <w:color w:val="D4D4D4"/>
-        </w:rPr>
-        <w:t xml:space="preserve"> </w:t>
-      </w:r>
-      <w:proofErr w:type="spellStart"/>
-      <w:r>
-        <w:rPr>
-          <w:rStyle w:val="line"/>
-          <w:rFonts w:eastAsiaTheme="majorEastAsia"/>
-          <w:color w:val="4EC9B0"/>
-        </w:rPr>
-        <w:t>KeyboardInterrupt</w:t>
-      </w:r>
-      <w:proofErr w:type="spellEnd"/>
-      <w:r>
-        <w:rPr>
-          <w:rStyle w:val="line"/>
-          <w:rFonts w:eastAsiaTheme="majorEastAsia"/>
-          <w:color w:val="D4D4D4"/>
-        </w:rPr>
-        <w:t>:</w:t>
-      </w:r>
-    </w:p>
-    <w:p>
-      <w:pPr>
-        <w:pStyle w:val="HTMLPreformatted"/>
-        <w:shd w:val="clear" w:color="auto" w:fill="1E1E1E"/>
-      </w:pPr>
-      <w:r>
-        <w:rPr>
-          <w:rStyle w:val="line"/>
-          <w:rFonts w:eastAsiaTheme="majorEastAsia"/>
-          <w:color w:val="D4D4D4"/>
-        </w:rPr>
-        <w:t xml:space="preserve">    </w:t>
-      </w:r>
-      <w:proofErr w:type="spellStart"/>
-      <w:r>
-        <w:rPr>
-          <w:rStyle w:val="line"/>
-          <w:rFonts w:eastAsiaTheme="majorEastAsia"/>
-          <w:color w:val="D4D4D4"/>
-        </w:rPr>
-        <w:t>machine.reset</w:t>
-      </w:r>
-      <w:proofErr w:type="spellEnd"/>
+      <w:proofErr w:type="gramEnd"/>
       <w:r>
         <w:rPr>
           <w:rStyle w:val="line"/>
@@ -3242,6 +3632,7 @@
         <w:rPr>
           <w:b/>
           <w:bCs/>
+          <w:noProof/>
         </w:rPr>
         <w:drawing>
           <wp:inline distT="0" distB="0" distL="0" distR="0" wp14:anchorId="738402EA" wp14:editId="7040BD96">
@@ -3259,7 +3650,7 @@
                     <pic:cNvPicPr/>
                   </pic:nvPicPr>
                   <pic:blipFill>
-                    <a:blip r:embed="rId5"/>
+                    <a:blip r:embed="rId6"/>
                     <a:stretch>
                       <a:fillRect/>
                     </a:stretch>
@@ -3292,6 +3683,14 @@
       <w:r>
         <w:t>Mine</w:t>
       </w:r>
+      <w:r>
+        <w:t xml:space="preserve"> – None / Nothing to </w:t>
+      </w:r>
+      <w:proofErr w:type="gramStart"/>
+      <w:r>
+        <w:t>build</w:t>
+      </w:r>
+      <w:proofErr w:type="gramEnd"/>
     </w:p>
     <w:p>
       <w:pPr>
@@ -3303,6 +3702,9 @@
       </w:pPr>
       <w:r>
         <w:t>As built</w:t>
+      </w:r>
+      <w:r>
+        <w:t xml:space="preserve"> -- NA</w:t>
       </w:r>
     </w:p>
     <w:p/>
@@ -3319,6 +3721,119 @@
 <file path=word/numbering.xml><?xml version="1.0" encoding="utf-8"?>
 <w:numbering xmlns:wpc="http://schemas.microsoft.com/office/word/2010/wordprocessingCanvas" xmlns:cx="http://schemas.microsoft.com/office/drawing/2014/chartex" xmlns:cx1="http://schemas.microsoft.com/office/drawing/2015/9/8/chartex" xmlns:cx2="http://schemas.microsoft.com/office/drawing/2015/10/21/chartex" xmlns:cx3="http://schemas.microsoft.com/office/drawing/2016/5/9/chartex" xmlns:cx4="http://schemas.microsoft.com/office/drawing/2016/5/10/chartex" xmlns:cx5="http://schemas.microsoft.com/office/drawing/2016/5/11/chartex" xmlns:cx6="http://schemas.microsoft.com/office/drawing/2016/5/12/chartex" xmlns:cx7="http://schemas.microsoft.com/office/drawing/2016/5/13/chartex" xmlns:cx8="http://schemas.microsoft.com/office/drawing/2016/5/14/chartex" xmlns:mc="http://schemas.openxmlformats.org/markup-compatibility/2006" xmlns:aink="http://schemas.microsoft.com/office/drawing/2016/ink" xmlns:am3d="http://schemas.microsoft.com/office/drawing/2017/model3d" xmlns:o="urn:schemas-microsoft-com:office:office" xmlns:oel="http://schemas.microsoft.com/office/2019/extlst" xmlns:r="http://schemas.openxmlformats.org/officeDocument/2006/relationships" xmlns:m="http://schemas.openxmlformats.org/officeDocument/2006/math" xmlns:v="urn:schemas-microsoft-com:vml" xmlns:wp14="http://schemas.microsoft.com/office/word/2010/wordprocessingDrawing" xmlns:wp="http://schemas.openxmlformats.org/drawingml/2006/wordprocessingDrawing" xmlns:w10="urn:schemas-microsoft-com:office:word" xmlns:w="http://schemas.openxmlformats.org/wordprocessingml/2006/main" xmlns:w14="http://schemas.microsoft.com/office/word/2010/wordml" xmlns:w15="http://schemas.microsoft.com/office/word/2012/wordml" xmlns:w16cex="http://schemas.microsoft.com/office/word/2018/wordml/cex" xmlns:w16cid="http://schemas.microsoft.com/office/word/2016/wordml/cid" xmlns:w16="http://schemas.microsoft.com/office/word/2018/wordml" xmlns:w16du="http://schemas.microsoft.com/office/word/2023/wordml/word16du" xmlns:w16sdtdh="http://schemas.microsoft.com/office/word/2020/wordml/sdtdatahash" xmlns:w16se="http://schemas.microsoft.com/office/word/2015/wordml/symex" xmlns:wpg="http://schemas.microsoft.com/office/word/2010/wordprocessingGroup" xmlns:wpi="http://schemas.microsoft.com/office/word/2010/wordprocessingInk" xmlns:wne="http://schemas.microsoft.com/office/word/2006/wordml" xmlns:wps="http://schemas.microsoft.com/office/word/2010/wordprocessingShape" mc:Ignorable="w14 w15 w16se w16cid w16 w16cex w16sdtdh w16du wp14">
   <w:abstractNum w:abstractNumId="0" w15:restartNumberingAfterBreak="0">
+    <w:nsid w:val="1A5C7500"/>
+    <w:multiLevelType w:val="hybridMultilevel"/>
+    <w:tmpl w:val="85707D68"/>
+    <w:lvl w:ilvl="0" w:tplc="04090001">
+      <w:start w:val="1"/>
+      <w:numFmt w:val="bullet"/>
+      <w:lvlText w:val=""/>
+      <w:lvlJc w:val="left"/>
+      <w:pPr>
+        <w:ind w:left="720" w:hanging="360"/>
+      </w:pPr>
+      <w:rPr>
+        <w:rFonts w:ascii="Symbol" w:hAnsi="Symbol" w:hint="default"/>
+      </w:rPr>
+    </w:lvl>
+    <w:lvl w:ilvl="1" w:tplc="04090003" w:tentative="1">
+      <w:start w:val="1"/>
+      <w:numFmt w:val="bullet"/>
+      <w:lvlText w:val="o"/>
+      <w:lvlJc w:val="left"/>
+      <w:pPr>
+        <w:ind w:left="1440" w:hanging="360"/>
+      </w:pPr>
+      <w:rPr>
+        <w:rFonts w:ascii="Courier New" w:hAnsi="Courier New" w:cs="Courier New" w:hint="default"/>
+      </w:rPr>
+    </w:lvl>
+    <w:lvl w:ilvl="2" w:tplc="04090005" w:tentative="1">
+      <w:start w:val="1"/>
+      <w:numFmt w:val="bullet"/>
+      <w:lvlText w:val=""/>
+      <w:lvlJc w:val="left"/>
+      <w:pPr>
+        <w:ind w:left="2160" w:hanging="360"/>
+      </w:pPr>
+      <w:rPr>
+        <w:rFonts w:ascii="Wingdings" w:hAnsi="Wingdings" w:hint="default"/>
+      </w:rPr>
+    </w:lvl>
+    <w:lvl w:ilvl="3" w:tplc="04090001" w:tentative="1">
+      <w:start w:val="1"/>
+      <w:numFmt w:val="bullet"/>
+      <w:lvlText w:val=""/>
+      <w:lvlJc w:val="left"/>
+      <w:pPr>
+        <w:ind w:left="2880" w:hanging="360"/>
+      </w:pPr>
+      <w:rPr>
+        <w:rFonts w:ascii="Symbol" w:hAnsi="Symbol" w:hint="default"/>
+      </w:rPr>
+    </w:lvl>
+    <w:lvl w:ilvl="4" w:tplc="04090003" w:tentative="1">
+      <w:start w:val="1"/>
+      <w:numFmt w:val="bullet"/>
+      <w:lvlText w:val="o"/>
+      <w:lvlJc w:val="left"/>
+      <w:pPr>
+        <w:ind w:left="3600" w:hanging="360"/>
+      </w:pPr>
+      <w:rPr>
+        <w:rFonts w:ascii="Courier New" w:hAnsi="Courier New" w:cs="Courier New" w:hint="default"/>
+      </w:rPr>
+    </w:lvl>
+    <w:lvl w:ilvl="5" w:tplc="04090005" w:tentative="1">
+      <w:start w:val="1"/>
+      <w:numFmt w:val="bullet"/>
+      <w:lvlText w:val=""/>
+      <w:lvlJc w:val="left"/>
+      <w:pPr>
+        <w:ind w:left="4320" w:hanging="360"/>
+      </w:pPr>
+      <w:rPr>
+        <w:rFonts w:ascii="Wingdings" w:hAnsi="Wingdings" w:hint="default"/>
+      </w:rPr>
+    </w:lvl>
+    <w:lvl w:ilvl="6" w:tplc="04090001" w:tentative="1">
+      <w:start w:val="1"/>
+      <w:numFmt w:val="bullet"/>
+      <w:lvlText w:val=""/>
+      <w:lvlJc w:val="left"/>
+      <w:pPr>
+        <w:ind w:left="5040" w:hanging="360"/>
+      </w:pPr>
+      <w:rPr>
+        <w:rFonts w:ascii="Symbol" w:hAnsi="Symbol" w:hint="default"/>
+      </w:rPr>
+    </w:lvl>
+    <w:lvl w:ilvl="7" w:tplc="04090003" w:tentative="1">
+      <w:start w:val="1"/>
+      <w:numFmt w:val="bullet"/>
+      <w:lvlText w:val="o"/>
+      <w:lvlJc w:val="left"/>
+      <w:pPr>
+        <w:ind w:left="5760" w:hanging="360"/>
+      </w:pPr>
+      <w:rPr>
+        <w:rFonts w:ascii="Courier New" w:hAnsi="Courier New" w:cs="Courier New" w:hint="default"/>
+      </w:rPr>
+    </w:lvl>
+    <w:lvl w:ilvl="8" w:tplc="04090005" w:tentative="1">
+      <w:start w:val="1"/>
+      <w:numFmt w:val="bullet"/>
+      <w:lvlText w:val=""/>
+      <w:lvlJc w:val="left"/>
+      <w:pPr>
+        <w:ind w:left="6480" w:hanging="360"/>
+      </w:pPr>
+      <w:rPr>
+        <w:rFonts w:ascii="Wingdings" w:hAnsi="Wingdings" w:hint="default"/>
+      </w:rPr>
+    </w:lvl>
+  </w:abstractNum>
+  <w:abstractNum w:abstractNumId="1" w15:restartNumberingAfterBreak="0">
     <w:nsid w:val="7736139E"/>
     <w:multiLevelType w:val="hybridMultilevel"/>
     <w:tmpl w:val="B236365C"/>
@@ -3432,6 +3947,9 @@
     </w:lvl>
   </w:abstractNum>
   <w:num w:numId="1" w16cid:durableId="1755198867">
+    <w:abstractNumId w:val="1"/>
+  </w:num>
+  <w:num w:numId="2" w16cid:durableId="488593831">
     <w:abstractNumId w:val="0"/>
   </w:num>
 </w:numbering>

</xml_diff>